<commit_message>
update waiver to obtain document
</commit_message>
<xml_diff>
--- a/study2/irb2/Waiver to Obtain Document.docx
+++ b/study2/irb2/Waiver to Obtain Document.docx
@@ -1,6 +1,6 @@
 
 <file path=word/document.xml><?xml version="1.0" encoding="utf-8"?>
-<w:document xmlns:wpc="http://schemas.microsoft.com/office/word/2010/wordprocessingCanvas" xmlns:mc="http://schemas.openxmlformats.org/markup-compatibility/2006" xmlns:o="urn:schemas-microsoft-com:office:office" xmlns:r="http://schemas.openxmlformats.org/officeDocument/2006/relationships" xmlns:m="http://schemas.openxmlformats.org/officeDocument/2006/math" xmlns:v="urn:schemas-microsoft-com:vml" xmlns:wp14="http://schemas.microsoft.com/office/word/2010/wordprocessingDrawing" xmlns:wp="http://schemas.openxmlformats.org/drawingml/2006/wordprocessingDrawing" xmlns:w10="urn:schemas-microsoft-com:office:word" xmlns:w="http://schemas.openxmlformats.org/wordprocessingml/2006/main" xmlns:w14="http://schemas.microsoft.com/office/word/2010/wordml" xmlns:wpg="http://schemas.microsoft.com/office/word/2010/wordprocessingGroup" xmlns:wpi="http://schemas.microsoft.com/office/word/2010/wordprocessingInk" xmlns:wne="http://schemas.microsoft.com/office/word/2006/wordml" xmlns:wps="http://schemas.microsoft.com/office/word/2010/wordprocessingShape" mc:Ignorable="w14 wp14">
+<w:document xmlns:wpc="http://schemas.microsoft.com/office/word/2010/wordprocessingCanvas" xmlns:cx="http://schemas.microsoft.com/office/drawing/2014/chartex" xmlns:cx1="http://schemas.microsoft.com/office/drawing/2015/9/8/chartex" xmlns:cx2="http://schemas.microsoft.com/office/drawing/2015/10/21/chartex" xmlns:cx3="http://schemas.microsoft.com/office/drawing/2016/5/9/chartex" xmlns:cx4="http://schemas.microsoft.com/office/drawing/2016/5/10/chartex" xmlns:cx5="http://schemas.microsoft.com/office/drawing/2016/5/11/chartex" xmlns:cx6="http://schemas.microsoft.com/office/drawing/2016/5/12/chartex" xmlns:cx7="http://schemas.microsoft.com/office/drawing/2016/5/13/chartex" xmlns:cx8="http://schemas.microsoft.com/office/drawing/2016/5/14/chartex" xmlns:mc="http://schemas.openxmlformats.org/markup-compatibility/2006" xmlns:aink="http://schemas.microsoft.com/office/drawing/2016/ink" xmlns:am3d="http://schemas.microsoft.com/office/drawing/2017/model3d" xmlns:o="urn:schemas-microsoft-com:office:office" xmlns:r="http://schemas.openxmlformats.org/officeDocument/2006/relationships" xmlns:m="http://schemas.openxmlformats.org/officeDocument/2006/math" xmlns:v="urn:schemas-microsoft-com:vml" xmlns:wp14="http://schemas.microsoft.com/office/word/2010/wordprocessingDrawing" xmlns:wp="http://schemas.openxmlformats.org/drawingml/2006/wordprocessingDrawing" xmlns:w10="urn:schemas-microsoft-com:office:word" xmlns:w="http://schemas.openxmlformats.org/wordprocessingml/2006/main" xmlns:w14="http://schemas.microsoft.com/office/word/2010/wordml" xmlns:w15="http://schemas.microsoft.com/office/word/2012/wordml" xmlns:w16cid="http://schemas.microsoft.com/office/word/2016/wordml/cid" xmlns:w16se="http://schemas.microsoft.com/office/word/2015/wordml/symex" xmlns:wpg="http://schemas.microsoft.com/office/word/2010/wordprocessingGroup" xmlns:wpi="http://schemas.microsoft.com/office/word/2010/wordprocessingInk" xmlns:wne="http://schemas.microsoft.com/office/word/2006/wordml" xmlns:wps="http://schemas.microsoft.com/office/word/2010/wordprocessingShape" mc:Ignorable="w14 w15 w16se w16cid wp14">
   <w:body>
     <w:p>
       <w:pPr>
@@ -647,6 +647,152 @@
           <w:sz w:val="20"/>
           <w:szCs w:val="20"/>
         </w:rPr>
+        <w:t>[_</w:t>
+      </w:r>
+      <w:r>
+        <w:rPr>
+          <w:b/>
+          <w:color w:val="FF00FF"/>
+          <w:sz w:val="20"/>
+          <w:szCs w:val="20"/>
+        </w:rPr>
+        <w:t>x</w:t>
+      </w:r>
+      <w:r>
+        <w:rPr>
+          <w:b/>
+          <w:color w:val="FF00FF"/>
+          <w:sz w:val="20"/>
+          <w:szCs w:val="20"/>
+        </w:rPr>
+        <w:t xml:space="preserve">_] </w:t>
+      </w:r>
+      <w:r>
+        <w:rPr>
+          <w:b/>
+          <w:color w:val="FF0000"/>
+          <w:sz w:val="20"/>
+          <w:szCs w:val="20"/>
+        </w:rPr>
+        <w:t>A3</w:t>
+      </w:r>
+      <w:r>
+        <w:rPr>
+          <w:b/>
+          <w:sz w:val="20"/>
+          <w:szCs w:val="20"/>
+        </w:rPr>
+        <w:t xml:space="preserve">. </w:t>
+      </w:r>
+      <w:r>
+        <w:rPr>
+          <w:sz w:val="20"/>
+          <w:szCs w:val="20"/>
+        </w:rPr>
+        <w:t>The research involves no more than minimal risk to the subjects;</w:t>
+      </w:r>
+    </w:p>
+    <w:p>
+      <w:pPr>
+        <w:ind w:left="360"/>
+        <w:rPr>
+          <w:b/>
+          <w:sz w:val="20"/>
+          <w:szCs w:val="20"/>
+        </w:rPr>
+      </w:pPr>
+      <w:r>
+        <w:rPr>
+          <w:b/>
+          <w:sz w:val="20"/>
+          <w:szCs w:val="20"/>
+        </w:rPr>
+        <w:t>Explain:</w:t>
+      </w:r>
+    </w:p>
+    <w:tbl>
+      <w:tblPr>
+        <w:tblW w:w="0" w:type="auto"/>
+        <w:tblInd w:w="1368" w:type="dxa"/>
+        <w:tblBorders>
+          <w:top w:val="dotted" w:sz="4" w:space="0" w:color="auto"/>
+          <w:left w:val="dotted" w:sz="4" w:space="0" w:color="auto"/>
+          <w:bottom w:val="dotted" w:sz="4" w:space="0" w:color="auto"/>
+          <w:right w:val="dotted" w:sz="4" w:space="0" w:color="auto"/>
+          <w:insideH w:val="dotted" w:sz="4" w:space="0" w:color="auto"/>
+          <w:insideV w:val="dotted" w:sz="4" w:space="0" w:color="auto"/>
+        </w:tblBorders>
+        <w:shd w:val="clear" w:color="auto" w:fill="FFE5FF"/>
+        <w:tblLayout w:type="fixed"/>
+        <w:tblLook w:val="01E0" w:firstRow="1" w:lastRow="1" w:firstColumn="1" w:lastColumn="1" w:noHBand="0" w:noVBand="0"/>
+      </w:tblPr>
+      <w:tblGrid>
+        <w:gridCol w:w="8627"/>
+      </w:tblGrid>
+      <w:tr>
+        <w:trPr>
+          <w:trHeight w:val="315"/>
+        </w:trPr>
+        <w:tc>
+          <w:tcPr>
+            <w:tcW w:w="8627" w:type="dxa"/>
+            <w:shd w:val="clear" w:color="auto" w:fill="FFE5FF"/>
+          </w:tcPr>
+          <w:p>
+            <w:pPr>
+              <w:rPr>
+                <w:rFonts w:cs="Arial"/>
+                <w:sz w:val="20"/>
+                <w:szCs w:val="20"/>
+              </w:rPr>
+            </w:pPr>
+            <w:r>
+              <w:rPr>
+                <w:rFonts w:cs="Arial"/>
+                <w:color w:val="000000"/>
+                <w:sz w:val="20"/>
+                <w:szCs w:val="20"/>
+              </w:rPr>
+              <w:t>Subjects answer a short survey that does not contain sensitive questions and we do not collect identifying information.</w:t>
+            </w:r>
+          </w:p>
+          <w:p>
+            <w:pPr>
+              <w:suppressAutoHyphens/>
+              <w:rPr>
+                <w:sz w:val="20"/>
+                <w:szCs w:val="20"/>
+              </w:rPr>
+            </w:pPr>
+          </w:p>
+        </w:tc>
+      </w:tr>
+    </w:tbl>
+    <w:p>
+      <w:pPr>
+        <w:ind w:left="360"/>
+        <w:rPr>
+          <w:b/>
+          <w:sz w:val="20"/>
+          <w:szCs w:val="20"/>
+        </w:rPr>
+      </w:pPr>
+    </w:p>
+    <w:p>
+      <w:pPr>
+        <w:ind w:left="360"/>
+        <w:rPr>
+          <w:sz w:val="20"/>
+          <w:szCs w:val="20"/>
+        </w:rPr>
+      </w:pPr>
+      <w:r>
+        <w:rPr>
+          <w:b/>
+          <w:color w:val="FF00FF"/>
+          <w:sz w:val="20"/>
+          <w:szCs w:val="20"/>
+        </w:rPr>
         <w:t xml:space="preserve">[__] </w:t>
       </w:r>
       <w:r>
@@ -656,7 +802,7 @@
           <w:sz w:val="20"/>
           <w:szCs w:val="20"/>
         </w:rPr>
-        <w:t>A3</w:t>
+        <w:t>A4</w:t>
       </w:r>
       <w:r>
         <w:rPr>
@@ -671,7 +817,7 @@
           <w:sz w:val="20"/>
           <w:szCs w:val="20"/>
         </w:rPr>
-        <w:t>The research involves no more than minimal risk to the subjects;</w:t>
+        <w:t>The waiver or alteration will not adversely affect the rights and welfare of the subjects;</w:t>
       </w:r>
     </w:p>
     <w:p>
@@ -734,18 +880,17 @@
     </w:tbl>
     <w:p>
       <w:pPr>
+        <w:rPr>
+          <w:b/>
+          <w:sz w:val="20"/>
+          <w:szCs w:val="20"/>
+        </w:rPr>
+      </w:pPr>
+    </w:p>
+    <w:p>
+      <w:pPr>
         <w:ind w:left="360"/>
         <w:rPr>
-          <w:b/>
-          <w:sz w:val="20"/>
-          <w:szCs w:val="20"/>
-        </w:rPr>
-      </w:pPr>
-    </w:p>
-    <w:p>
-      <w:pPr>
-        <w:ind w:left="360"/>
-        <w:rPr>
           <w:sz w:val="20"/>
           <w:szCs w:val="20"/>
         </w:rPr>
@@ -766,22 +911,22 @@
           <w:sz w:val="20"/>
           <w:szCs w:val="20"/>
         </w:rPr>
-        <w:t>A4</w:t>
-      </w:r>
-      <w:r>
-        <w:rPr>
-          <w:b/>
-          <w:sz w:val="20"/>
-          <w:szCs w:val="20"/>
-        </w:rPr>
-        <w:t xml:space="preserve">. </w:t>
-      </w:r>
-      <w:r>
-        <w:rPr>
-          <w:sz w:val="20"/>
-          <w:szCs w:val="20"/>
-        </w:rPr>
-        <w:t>The waiver or alteration will not adversely affect the rights and welfare of the subjects;</w:t>
+        <w:t>A5</w:t>
+      </w:r>
+      <w:r>
+        <w:rPr>
+          <w:b/>
+          <w:sz w:val="20"/>
+          <w:szCs w:val="20"/>
+        </w:rPr>
+        <w:t>.</w:t>
+      </w:r>
+      <w:r>
+        <w:rPr>
+          <w:sz w:val="20"/>
+          <w:szCs w:val="20"/>
+        </w:rPr>
+        <w:t xml:space="preserve"> The research could not practicably be carried out without the waiver or alteration; </w:t>
       </w:r>
     </w:p>
     <w:p>
@@ -844,17 +989,21 @@
     </w:tbl>
     <w:p>
       <w:pPr>
-        <w:rPr>
-          <w:b/>
-          <w:sz w:val="20"/>
-          <w:szCs w:val="20"/>
-        </w:rPr>
-      </w:pPr>
-    </w:p>
-    <w:p>
-      <w:pPr>
         <w:ind w:left="360"/>
         <w:rPr>
+          <w:b/>
+          <w:sz w:val="20"/>
+          <w:szCs w:val="20"/>
+        </w:rPr>
+      </w:pPr>
+    </w:p>
+    <w:p>
+      <w:pPr>
+        <w:autoSpaceDE w:val="0"/>
+        <w:autoSpaceDN w:val="0"/>
+        <w:adjustRightInd w:val="0"/>
+        <w:ind w:left="360"/>
+        <w:rPr>
           <w:sz w:val="20"/>
           <w:szCs w:val="20"/>
         </w:rPr>
@@ -866,7 +1015,25 @@
           <w:sz w:val="20"/>
           <w:szCs w:val="20"/>
         </w:rPr>
-        <w:t xml:space="preserve">[__] </w:t>
+        <w:t>[_</w:t>
+      </w:r>
+      <w:r>
+        <w:rPr>
+          <w:b/>
+          <w:color w:val="FF00FF"/>
+          <w:sz w:val="20"/>
+          <w:szCs w:val="20"/>
+        </w:rPr>
+        <w:t>x</w:t>
+      </w:r>
+      <w:r>
+        <w:rPr>
+          <w:b/>
+          <w:color w:val="FF00FF"/>
+          <w:sz w:val="20"/>
+          <w:szCs w:val="20"/>
+        </w:rPr>
+        <w:t xml:space="preserve">_] </w:t>
       </w:r>
       <w:r>
         <w:rPr>
@@ -875,22 +1042,36 @@
           <w:sz w:val="20"/>
           <w:szCs w:val="20"/>
         </w:rPr>
-        <w:t>A5</w:t>
-      </w:r>
-      <w:r>
-        <w:rPr>
-          <w:b/>
-          <w:sz w:val="20"/>
-          <w:szCs w:val="20"/>
-        </w:rPr>
-        <w:t>.</w:t>
-      </w:r>
-      <w:r>
-        <w:rPr>
-          <w:sz w:val="20"/>
-          <w:szCs w:val="20"/>
-        </w:rPr>
-        <w:t xml:space="preserve"> The research could not practicably be carried out without the waiver or alteration; </w:t>
+        <w:t>A6</w:t>
+      </w:r>
+      <w:r>
+        <w:rPr>
+          <w:b/>
+          <w:sz w:val="20"/>
+          <w:szCs w:val="20"/>
+        </w:rPr>
+        <w:t xml:space="preserve">. </w:t>
+      </w:r>
+      <w:r>
+        <w:rPr>
+          <w:sz w:val="20"/>
+          <w:szCs w:val="20"/>
+        </w:rPr>
+        <w:t>If t</w:t>
+      </w:r>
+      <w:r>
+        <w:rPr>
+          <w:sz w:val="20"/>
+          <w:szCs w:val="20"/>
+        </w:rPr>
+        <w:t>he research involves using identifiable private information or identifiable biospecimens, the research could not practicably be carried out without using such information or biospecimens in an identifiable format</w:t>
+      </w:r>
+      <w:r>
+        <w:rPr>
+          <w:sz w:val="20"/>
+          <w:szCs w:val="20"/>
+        </w:rPr>
+        <w:t>; and</w:t>
       </w:r>
     </w:p>
     <w:p>
@@ -941,6 +1122,47 @@
           </w:tcPr>
           <w:p>
             <w:pPr>
+              <w:rPr>
+                <w:rFonts w:cs="Arial"/>
+                <w:sz w:val="20"/>
+                <w:szCs w:val="20"/>
+              </w:rPr>
+            </w:pPr>
+            <w:r>
+              <w:rPr>
+                <w:rFonts w:cs="Arial"/>
+                <w:color w:val="000000"/>
+                <w:sz w:val="20"/>
+                <w:szCs w:val="20"/>
+              </w:rPr>
+              <w:t xml:space="preserve">The research does not involve using identifiable private information of identifiable </w:t>
+            </w:r>
+            <w:proofErr w:type="spellStart"/>
+            <w:r>
+              <w:rPr>
+                <w:rFonts w:cs="Arial"/>
+                <w:color w:val="000000"/>
+                <w:sz w:val="20"/>
+                <w:szCs w:val="20"/>
+              </w:rPr>
+              <w:t>biospecimens</w:t>
+            </w:r>
+            <w:proofErr w:type="spellEnd"/>
+            <w:r>
+              <w:rPr>
+                <w:rFonts w:cs="Arial"/>
+                <w:color w:val="000000"/>
+                <w:sz w:val="20"/>
+                <w:szCs w:val="20"/>
+              </w:rPr>
+              <w:t>.</w:t>
+            </w:r>
+          </w:p>
+          <w:p>
+            <w:pPr>
+              <w:tabs>
+                <w:tab w:val="left" w:pos="1707"/>
+              </w:tabs>
               <w:suppressAutoHyphens/>
               <w:rPr>
                 <w:sz w:val="20"/>
@@ -953,21 +1175,17 @@
     </w:tbl>
     <w:p>
       <w:pPr>
+        <w:rPr>
+          <w:b/>
+          <w:sz w:val="20"/>
+          <w:szCs w:val="20"/>
+        </w:rPr>
+      </w:pPr>
+    </w:p>
+    <w:p>
+      <w:pPr>
         <w:ind w:left="360"/>
         <w:rPr>
-          <w:b/>
-          <w:sz w:val="20"/>
-          <w:szCs w:val="20"/>
-        </w:rPr>
-      </w:pPr>
-    </w:p>
-    <w:p>
-      <w:pPr>
-        <w:autoSpaceDE w:val="0"/>
-        <w:autoSpaceDN w:val="0"/>
-        <w:adjustRightInd w:val="0"/>
-        <w:ind w:left="360"/>
-        <w:rPr>
           <w:sz w:val="20"/>
           <w:szCs w:val="20"/>
         </w:rPr>
@@ -979,7 +1197,25 @@
           <w:sz w:val="20"/>
           <w:szCs w:val="20"/>
         </w:rPr>
-        <w:t xml:space="preserve">[__] </w:t>
+        <w:t>[_</w:t>
+      </w:r>
+      <w:r>
+        <w:rPr>
+          <w:b/>
+          <w:color w:val="FF00FF"/>
+          <w:sz w:val="20"/>
+          <w:szCs w:val="20"/>
+        </w:rPr>
+        <w:t>x</w:t>
+      </w:r>
+      <w:r>
+        <w:rPr>
+          <w:b/>
+          <w:color w:val="FF00FF"/>
+          <w:sz w:val="20"/>
+          <w:szCs w:val="20"/>
+        </w:rPr>
+        <w:t xml:space="preserve">_] </w:t>
       </w:r>
       <w:r>
         <w:rPr>
@@ -988,36 +1224,22 @@
           <w:sz w:val="20"/>
           <w:szCs w:val="20"/>
         </w:rPr>
-        <w:t>A6</w:t>
-      </w:r>
-      <w:r>
-        <w:rPr>
-          <w:b/>
-          <w:sz w:val="20"/>
-          <w:szCs w:val="20"/>
-        </w:rPr>
-        <w:t xml:space="preserve">. </w:t>
-      </w:r>
-      <w:r>
-        <w:rPr>
-          <w:sz w:val="20"/>
-          <w:szCs w:val="20"/>
-        </w:rPr>
-        <w:t>If t</w:t>
-      </w:r>
-      <w:r>
-        <w:rPr>
-          <w:sz w:val="20"/>
-          <w:szCs w:val="20"/>
-        </w:rPr>
-        <w:t>he research involves using identifiable private information or identifiable biospecimens, the research could not practicably be carried out without using such information or biospecimens in an identifiable format</w:t>
-      </w:r>
-      <w:r>
-        <w:rPr>
-          <w:sz w:val="20"/>
-          <w:szCs w:val="20"/>
-        </w:rPr>
-        <w:t>; and</w:t>
+        <w:t>A7</w:t>
+      </w:r>
+      <w:r>
+        <w:rPr>
+          <w:b/>
+          <w:sz w:val="20"/>
+          <w:szCs w:val="20"/>
+        </w:rPr>
+        <w:t>.</w:t>
+      </w:r>
+      <w:r>
+        <w:rPr>
+          <w:sz w:val="20"/>
+          <w:szCs w:val="20"/>
+        </w:rPr>
+        <w:t xml:space="preserve"> Whenever appropriate, the subjects will be provided with additional pertinent information after participation.</w:t>
       </w:r>
     </w:p>
     <w:p>
@@ -1068,6 +1290,24 @@
           </w:tcPr>
           <w:p>
             <w:pPr>
+              <w:rPr>
+                <w:rFonts w:asciiTheme="minorHAnsi" w:hAnsiTheme="minorHAnsi" w:cstheme="minorHAnsi"/>
+                <w:sz w:val="20"/>
+                <w:szCs w:val="20"/>
+              </w:rPr>
+            </w:pPr>
+            <w:r>
+              <w:rPr>
+                <w:rFonts w:asciiTheme="minorHAnsi" w:hAnsiTheme="minorHAnsi" w:cstheme="minorHAnsi"/>
+                <w:color w:val="000000"/>
+                <w:sz w:val="20"/>
+                <w:szCs w:val="20"/>
+              </w:rPr>
+              <w:t>We provide a debriefing at the end of the survey and give subjects the opportunity to contact the principal investigator if they have any remaining questions or concerns.</w:t>
+            </w:r>
+          </w:p>
+          <w:p>
+            <w:pPr>
               <w:suppressAutoHyphens/>
               <w:rPr>
                 <w:sz w:val="20"/>
@@ -1080,115 +1320,6 @@
     </w:tbl>
     <w:p>
       <w:pPr>
-        <w:rPr>
-          <w:b/>
-          <w:sz w:val="20"/>
-          <w:szCs w:val="20"/>
-        </w:rPr>
-      </w:pPr>
-    </w:p>
-    <w:p>
-      <w:pPr>
-        <w:ind w:left="360"/>
-        <w:rPr>
-          <w:sz w:val="20"/>
-          <w:szCs w:val="20"/>
-        </w:rPr>
-      </w:pPr>
-      <w:r>
-        <w:rPr>
-          <w:b/>
-          <w:color w:val="FF00FF"/>
-          <w:sz w:val="20"/>
-          <w:szCs w:val="20"/>
-        </w:rPr>
-        <w:t xml:space="preserve">[__] </w:t>
-      </w:r>
-      <w:r>
-        <w:rPr>
-          <w:b/>
-          <w:color w:val="FF0000"/>
-          <w:sz w:val="20"/>
-          <w:szCs w:val="20"/>
-        </w:rPr>
-        <w:t>A7</w:t>
-      </w:r>
-      <w:r>
-        <w:rPr>
-          <w:b/>
-          <w:sz w:val="20"/>
-          <w:szCs w:val="20"/>
-        </w:rPr>
-        <w:t>.</w:t>
-      </w:r>
-      <w:r>
-        <w:rPr>
-          <w:sz w:val="20"/>
-          <w:szCs w:val="20"/>
-        </w:rPr>
-        <w:t xml:space="preserve"> Whenever appropriate, the subjects will be provided with additional pertinent information after participation.</w:t>
-      </w:r>
-    </w:p>
-    <w:p>
-      <w:pPr>
-        <w:ind w:left="360"/>
-        <w:rPr>
-          <w:b/>
-          <w:sz w:val="20"/>
-          <w:szCs w:val="20"/>
-        </w:rPr>
-      </w:pPr>
-      <w:r>
-        <w:rPr>
-          <w:b/>
-          <w:sz w:val="20"/>
-          <w:szCs w:val="20"/>
-        </w:rPr>
-        <w:t>Explain:</w:t>
-      </w:r>
-    </w:p>
-    <w:tbl>
-      <w:tblPr>
-        <w:tblW w:w="0" w:type="auto"/>
-        <w:tblInd w:w="1368" w:type="dxa"/>
-        <w:tblBorders>
-          <w:top w:val="dotted" w:sz="4" w:space="0" w:color="auto"/>
-          <w:left w:val="dotted" w:sz="4" w:space="0" w:color="auto"/>
-          <w:bottom w:val="dotted" w:sz="4" w:space="0" w:color="auto"/>
-          <w:right w:val="dotted" w:sz="4" w:space="0" w:color="auto"/>
-          <w:insideH w:val="dotted" w:sz="4" w:space="0" w:color="auto"/>
-          <w:insideV w:val="dotted" w:sz="4" w:space="0" w:color="auto"/>
-        </w:tblBorders>
-        <w:shd w:val="clear" w:color="auto" w:fill="FFE5FF"/>
-        <w:tblLayout w:type="fixed"/>
-        <w:tblLook w:val="01E0" w:firstRow="1" w:lastRow="1" w:firstColumn="1" w:lastColumn="1" w:noHBand="0" w:noVBand="0"/>
-      </w:tblPr>
-      <w:tblGrid>
-        <w:gridCol w:w="8627"/>
-      </w:tblGrid>
-      <w:tr>
-        <w:trPr>
-          <w:trHeight w:val="315"/>
-        </w:trPr>
-        <w:tc>
-          <w:tcPr>
-            <w:tcW w:w="8627" w:type="dxa"/>
-            <w:shd w:val="clear" w:color="auto" w:fill="FFE5FF"/>
-          </w:tcPr>
-          <w:p>
-            <w:pPr>
-              <w:suppressAutoHyphens/>
-              <w:rPr>
-                <w:sz w:val="20"/>
-                <w:szCs w:val="20"/>
-              </w:rPr>
-            </w:pPr>
-          </w:p>
-        </w:tc>
-      </w:tr>
-    </w:tbl>
-    <w:p>
-      <w:pPr>
         <w:pBdr>
           <w:bottom w:val="dotted" w:sz="24" w:space="1" w:color="auto"/>
         </w:pBdr>
@@ -1215,6 +1346,7 @@
           <w:sz w:val="20"/>
           <w:szCs w:val="20"/>
         </w:rPr>
+        <w:lastRenderedPageBreak/>
         <w:t>Answer A8</w:t>
       </w:r>
       <w:r>
@@ -1250,7 +1382,27 @@
           <w:sz w:val="20"/>
           <w:szCs w:val="20"/>
         </w:rPr>
-        <w:t xml:space="preserve">[__] </w:t>
+        <w:t>[_</w:t>
+      </w:r>
+      <w:r>
+        <w:rPr>
+          <w:b/>
+          <w:color w:val="FF00FF"/>
+          <w:sz w:val="20"/>
+          <w:szCs w:val="20"/>
+        </w:rPr>
+        <w:t>x</w:t>
+      </w:r>
+      <w:bookmarkStart w:id="2" w:name="_GoBack"/>
+      <w:bookmarkEnd w:id="2"/>
+      <w:r>
+        <w:rPr>
+          <w:b/>
+          <w:color w:val="FF00FF"/>
+          <w:sz w:val="20"/>
+          <w:szCs w:val="20"/>
+        </w:rPr>
+        <w:t xml:space="preserve">_] </w:t>
       </w:r>
       <w:r>
         <w:rPr>
@@ -1344,6 +1496,24 @@
           </w:tcPr>
           <w:p>
             <w:pPr>
+              <w:rPr>
+                <w:rFonts w:cs="Arial"/>
+                <w:sz w:val="20"/>
+                <w:szCs w:val="20"/>
+              </w:rPr>
+            </w:pPr>
+            <w:r>
+              <w:rPr>
+                <w:rFonts w:cs="Arial"/>
+                <w:color w:val="000000"/>
+                <w:sz w:val="20"/>
+                <w:szCs w:val="20"/>
+              </w:rPr>
+              <w:t>Data collection / survey recruitment has not begun.</w:t>
+            </w:r>
+          </w:p>
+          <w:p>
+            <w:pPr>
               <w:suppressAutoHyphens/>
               <w:rPr>
                 <w:sz w:val="20"/>
@@ -1389,7 +1559,6 @@
                 <w:sz w:val="20"/>
                 <w:szCs w:val="20"/>
               </w:rPr>
-              <w:lastRenderedPageBreak/>
               <w:t>SECTION B</w:t>
             </w:r>
             <w:r>
@@ -2252,8 +2421,6 @@
         </w:rPr>
         <w:t>No</w:t>
       </w:r>
-      <w:bookmarkStart w:id="2" w:name="_GoBack"/>
-      <w:bookmarkEnd w:id="2"/>
     </w:p>
     <w:p>
       <w:pPr>
@@ -3031,6 +3198,7 @@
           <w:sz w:val="20"/>
           <w:szCs w:val="20"/>
         </w:rPr>
+        <w:lastRenderedPageBreak/>
         <w:tab/>
       </w:r>
       <w:r>
@@ -3157,8 +3325,8 @@
       </w:r>
     </w:p>
     <w:sectPr>
-      <w:headerReference w:type="default" r:id="rId11"/>
-      <w:footerReference w:type="default" r:id="rId12"/>
+      <w:headerReference w:type="default" r:id="rId10"/>
+      <w:footerReference w:type="default" r:id="rId11"/>
       <w:pgSz w:w="12240" w:h="15840"/>
       <w:pgMar w:top="1008" w:right="720" w:bottom="1008" w:left="720" w:header="720" w:footer="720" w:gutter="0"/>
       <w:cols w:space="720"/>
@@ -3169,7 +3337,7 @@
 </file>
 
 <file path=word/endnotes.xml><?xml version="1.0" encoding="utf-8"?>
-<w:endnotes xmlns:wpc="http://schemas.microsoft.com/office/word/2010/wordprocessingCanvas" xmlns:mc="http://schemas.openxmlformats.org/markup-compatibility/2006" xmlns:o="urn:schemas-microsoft-com:office:office" xmlns:r="http://schemas.openxmlformats.org/officeDocument/2006/relationships" xmlns:m="http://schemas.openxmlformats.org/officeDocument/2006/math" xmlns:v="urn:schemas-microsoft-com:vml" xmlns:wp14="http://schemas.microsoft.com/office/word/2010/wordprocessingDrawing" xmlns:wp="http://schemas.openxmlformats.org/drawingml/2006/wordprocessingDrawing" xmlns:w10="urn:schemas-microsoft-com:office:word" xmlns:w="http://schemas.openxmlformats.org/wordprocessingml/2006/main" xmlns:w14="http://schemas.microsoft.com/office/word/2010/wordml" xmlns:wpg="http://schemas.microsoft.com/office/word/2010/wordprocessingGroup" xmlns:wpi="http://schemas.microsoft.com/office/word/2010/wordprocessingInk" xmlns:wne="http://schemas.microsoft.com/office/word/2006/wordml" xmlns:wps="http://schemas.microsoft.com/office/word/2010/wordprocessingShape" mc:Ignorable="w14 wp14">
+<w:endnotes xmlns:wpc="http://schemas.microsoft.com/office/word/2010/wordprocessingCanvas" xmlns:cx="http://schemas.microsoft.com/office/drawing/2014/chartex" xmlns:cx1="http://schemas.microsoft.com/office/drawing/2015/9/8/chartex" xmlns:cx2="http://schemas.microsoft.com/office/drawing/2015/10/21/chartex" xmlns:cx3="http://schemas.microsoft.com/office/drawing/2016/5/9/chartex" xmlns:cx4="http://schemas.microsoft.com/office/drawing/2016/5/10/chartex" xmlns:cx5="http://schemas.microsoft.com/office/drawing/2016/5/11/chartex" xmlns:cx6="http://schemas.microsoft.com/office/drawing/2016/5/12/chartex" xmlns:cx7="http://schemas.microsoft.com/office/drawing/2016/5/13/chartex" xmlns:cx8="http://schemas.microsoft.com/office/drawing/2016/5/14/chartex" xmlns:mc="http://schemas.openxmlformats.org/markup-compatibility/2006" xmlns:aink="http://schemas.microsoft.com/office/drawing/2016/ink" xmlns:am3d="http://schemas.microsoft.com/office/drawing/2017/model3d" xmlns:o="urn:schemas-microsoft-com:office:office" xmlns:r="http://schemas.openxmlformats.org/officeDocument/2006/relationships" xmlns:m="http://schemas.openxmlformats.org/officeDocument/2006/math" xmlns:v="urn:schemas-microsoft-com:vml" xmlns:wp14="http://schemas.microsoft.com/office/word/2010/wordprocessingDrawing" xmlns:wp="http://schemas.openxmlformats.org/drawingml/2006/wordprocessingDrawing" xmlns:w10="urn:schemas-microsoft-com:office:word" xmlns:w="http://schemas.openxmlformats.org/wordprocessingml/2006/main" xmlns:w14="http://schemas.microsoft.com/office/word/2010/wordml" xmlns:w15="http://schemas.microsoft.com/office/word/2012/wordml" xmlns:w16cid="http://schemas.microsoft.com/office/word/2016/wordml/cid" xmlns:w16se="http://schemas.microsoft.com/office/word/2015/wordml/symex" xmlns:wpg="http://schemas.microsoft.com/office/word/2010/wordprocessingGroup" xmlns:wpi="http://schemas.microsoft.com/office/word/2010/wordprocessingInk" xmlns:wne="http://schemas.microsoft.com/office/word/2006/wordml" xmlns:wps="http://schemas.microsoft.com/office/word/2010/wordprocessingShape" mc:Ignorable="w14 w15 w16se w16cid wp14">
   <w:endnote w:type="separator" w:id="-1">
     <w:p>
       <w:r>
@@ -3188,7 +3356,7 @@
 </file>
 
 <file path=word/footer1.xml><?xml version="1.0" encoding="utf-8"?>
-<w:ftr xmlns:wpc="http://schemas.microsoft.com/office/word/2010/wordprocessingCanvas" xmlns:mc="http://schemas.openxmlformats.org/markup-compatibility/2006" xmlns:o="urn:schemas-microsoft-com:office:office" xmlns:r="http://schemas.openxmlformats.org/officeDocument/2006/relationships" xmlns:m="http://schemas.openxmlformats.org/officeDocument/2006/math" xmlns:v="urn:schemas-microsoft-com:vml" xmlns:wp14="http://schemas.microsoft.com/office/word/2010/wordprocessingDrawing" xmlns:wp="http://schemas.openxmlformats.org/drawingml/2006/wordprocessingDrawing" xmlns:w10="urn:schemas-microsoft-com:office:word" xmlns:w="http://schemas.openxmlformats.org/wordprocessingml/2006/main" xmlns:w14="http://schemas.microsoft.com/office/word/2010/wordml" xmlns:wpg="http://schemas.microsoft.com/office/word/2010/wordprocessingGroup" xmlns:wpi="http://schemas.microsoft.com/office/word/2010/wordprocessingInk" xmlns:wne="http://schemas.microsoft.com/office/word/2006/wordml" xmlns:wps="http://schemas.microsoft.com/office/word/2010/wordprocessingShape" mc:Ignorable="w14 wp14">
+<w:ftr xmlns:wpc="http://schemas.microsoft.com/office/word/2010/wordprocessingCanvas" xmlns:cx="http://schemas.microsoft.com/office/drawing/2014/chartex" xmlns:cx1="http://schemas.microsoft.com/office/drawing/2015/9/8/chartex" xmlns:cx2="http://schemas.microsoft.com/office/drawing/2015/10/21/chartex" xmlns:cx3="http://schemas.microsoft.com/office/drawing/2016/5/9/chartex" xmlns:cx4="http://schemas.microsoft.com/office/drawing/2016/5/10/chartex" xmlns:cx5="http://schemas.microsoft.com/office/drawing/2016/5/11/chartex" xmlns:cx6="http://schemas.microsoft.com/office/drawing/2016/5/12/chartex" xmlns:cx7="http://schemas.microsoft.com/office/drawing/2016/5/13/chartex" xmlns:cx8="http://schemas.microsoft.com/office/drawing/2016/5/14/chartex" xmlns:mc="http://schemas.openxmlformats.org/markup-compatibility/2006" xmlns:aink="http://schemas.microsoft.com/office/drawing/2016/ink" xmlns:am3d="http://schemas.microsoft.com/office/drawing/2017/model3d" xmlns:o="urn:schemas-microsoft-com:office:office" xmlns:r="http://schemas.openxmlformats.org/officeDocument/2006/relationships" xmlns:m="http://schemas.openxmlformats.org/officeDocument/2006/math" xmlns:v="urn:schemas-microsoft-com:vml" xmlns:wp14="http://schemas.microsoft.com/office/word/2010/wordprocessingDrawing" xmlns:wp="http://schemas.openxmlformats.org/drawingml/2006/wordprocessingDrawing" xmlns:w10="urn:schemas-microsoft-com:office:word" xmlns:w="http://schemas.openxmlformats.org/wordprocessingml/2006/main" xmlns:w14="http://schemas.microsoft.com/office/word/2010/wordml" xmlns:w15="http://schemas.microsoft.com/office/word/2012/wordml" xmlns:w16cid="http://schemas.microsoft.com/office/word/2016/wordml/cid" xmlns:w16se="http://schemas.microsoft.com/office/word/2015/wordml/symex" xmlns:wpg="http://schemas.microsoft.com/office/word/2010/wordprocessingGroup" xmlns:wpi="http://schemas.microsoft.com/office/word/2010/wordprocessingInk" xmlns:wne="http://schemas.microsoft.com/office/word/2006/wordml" xmlns:wps="http://schemas.microsoft.com/office/word/2010/wordprocessingShape" mc:Ignorable="w14 w15 w16se w16cid wp14">
   <w:p>
     <w:pPr>
       <w:pStyle w:val="Footer"/>
@@ -3306,7 +3474,7 @@
 </file>
 
 <file path=word/footnotes.xml><?xml version="1.0" encoding="utf-8"?>
-<w:footnotes xmlns:wpc="http://schemas.microsoft.com/office/word/2010/wordprocessingCanvas" xmlns:mc="http://schemas.openxmlformats.org/markup-compatibility/2006" xmlns:o="urn:schemas-microsoft-com:office:office" xmlns:r="http://schemas.openxmlformats.org/officeDocument/2006/relationships" xmlns:m="http://schemas.openxmlformats.org/officeDocument/2006/math" xmlns:v="urn:schemas-microsoft-com:vml" xmlns:wp14="http://schemas.microsoft.com/office/word/2010/wordprocessingDrawing" xmlns:wp="http://schemas.openxmlformats.org/drawingml/2006/wordprocessingDrawing" xmlns:w10="urn:schemas-microsoft-com:office:word" xmlns:w="http://schemas.openxmlformats.org/wordprocessingml/2006/main" xmlns:w14="http://schemas.microsoft.com/office/word/2010/wordml" xmlns:wpg="http://schemas.microsoft.com/office/word/2010/wordprocessingGroup" xmlns:wpi="http://schemas.microsoft.com/office/word/2010/wordprocessingInk" xmlns:wne="http://schemas.microsoft.com/office/word/2006/wordml" xmlns:wps="http://schemas.microsoft.com/office/word/2010/wordprocessingShape" mc:Ignorable="w14 wp14">
+<w:footnotes xmlns:wpc="http://schemas.microsoft.com/office/word/2010/wordprocessingCanvas" xmlns:cx="http://schemas.microsoft.com/office/drawing/2014/chartex" xmlns:cx1="http://schemas.microsoft.com/office/drawing/2015/9/8/chartex" xmlns:cx2="http://schemas.microsoft.com/office/drawing/2015/10/21/chartex" xmlns:cx3="http://schemas.microsoft.com/office/drawing/2016/5/9/chartex" xmlns:cx4="http://schemas.microsoft.com/office/drawing/2016/5/10/chartex" xmlns:cx5="http://schemas.microsoft.com/office/drawing/2016/5/11/chartex" xmlns:cx6="http://schemas.microsoft.com/office/drawing/2016/5/12/chartex" xmlns:cx7="http://schemas.microsoft.com/office/drawing/2016/5/13/chartex" xmlns:cx8="http://schemas.microsoft.com/office/drawing/2016/5/14/chartex" xmlns:mc="http://schemas.openxmlformats.org/markup-compatibility/2006" xmlns:aink="http://schemas.microsoft.com/office/drawing/2016/ink" xmlns:am3d="http://schemas.microsoft.com/office/drawing/2017/model3d" xmlns:o="urn:schemas-microsoft-com:office:office" xmlns:r="http://schemas.openxmlformats.org/officeDocument/2006/relationships" xmlns:m="http://schemas.openxmlformats.org/officeDocument/2006/math" xmlns:v="urn:schemas-microsoft-com:vml" xmlns:wp14="http://schemas.microsoft.com/office/word/2010/wordprocessingDrawing" xmlns:wp="http://schemas.openxmlformats.org/drawingml/2006/wordprocessingDrawing" xmlns:w10="urn:schemas-microsoft-com:office:word" xmlns:w="http://schemas.openxmlformats.org/wordprocessingml/2006/main" xmlns:w14="http://schemas.microsoft.com/office/word/2010/wordml" xmlns:w15="http://schemas.microsoft.com/office/word/2012/wordml" xmlns:w16cid="http://schemas.microsoft.com/office/word/2016/wordml/cid" xmlns:w16se="http://schemas.microsoft.com/office/word/2015/wordml/symex" xmlns:wpg="http://schemas.microsoft.com/office/word/2010/wordprocessingGroup" xmlns:wpi="http://schemas.microsoft.com/office/word/2010/wordprocessingInk" xmlns:wne="http://schemas.microsoft.com/office/word/2006/wordml" xmlns:wps="http://schemas.microsoft.com/office/word/2010/wordprocessingShape" mc:Ignorable="w14 w15 w16se w16cid wp14">
   <w:footnote w:type="separator" w:id="-1">
     <w:p>
       <w:r>
@@ -3325,7 +3493,7 @@
 </file>
 
 <file path=word/header1.xml><?xml version="1.0" encoding="utf-8"?>
-<w:hdr xmlns:wpc="http://schemas.microsoft.com/office/word/2010/wordprocessingCanvas" xmlns:mc="http://schemas.openxmlformats.org/markup-compatibility/2006" xmlns:o="urn:schemas-microsoft-com:office:office" xmlns:r="http://schemas.openxmlformats.org/officeDocument/2006/relationships" xmlns:m="http://schemas.openxmlformats.org/officeDocument/2006/math" xmlns:v="urn:schemas-microsoft-com:vml" xmlns:wp14="http://schemas.microsoft.com/office/word/2010/wordprocessingDrawing" xmlns:wp="http://schemas.openxmlformats.org/drawingml/2006/wordprocessingDrawing" xmlns:w10="urn:schemas-microsoft-com:office:word" xmlns:w="http://schemas.openxmlformats.org/wordprocessingml/2006/main" xmlns:w14="http://schemas.microsoft.com/office/word/2010/wordml" xmlns:wpg="http://schemas.microsoft.com/office/word/2010/wordprocessingGroup" xmlns:wpi="http://schemas.microsoft.com/office/word/2010/wordprocessingInk" xmlns:wne="http://schemas.microsoft.com/office/word/2006/wordml" xmlns:wps="http://schemas.microsoft.com/office/word/2010/wordprocessingShape" mc:Ignorable="w14 wp14">
+<w:hdr xmlns:wpc="http://schemas.microsoft.com/office/word/2010/wordprocessingCanvas" xmlns:cx="http://schemas.microsoft.com/office/drawing/2014/chartex" xmlns:cx1="http://schemas.microsoft.com/office/drawing/2015/9/8/chartex" xmlns:cx2="http://schemas.microsoft.com/office/drawing/2015/10/21/chartex" xmlns:cx3="http://schemas.microsoft.com/office/drawing/2016/5/9/chartex" xmlns:cx4="http://schemas.microsoft.com/office/drawing/2016/5/10/chartex" xmlns:cx5="http://schemas.microsoft.com/office/drawing/2016/5/11/chartex" xmlns:cx6="http://schemas.microsoft.com/office/drawing/2016/5/12/chartex" xmlns:cx7="http://schemas.microsoft.com/office/drawing/2016/5/13/chartex" xmlns:cx8="http://schemas.microsoft.com/office/drawing/2016/5/14/chartex" xmlns:mc="http://schemas.openxmlformats.org/markup-compatibility/2006" xmlns:aink="http://schemas.microsoft.com/office/drawing/2016/ink" xmlns:am3d="http://schemas.microsoft.com/office/drawing/2017/model3d" xmlns:o="urn:schemas-microsoft-com:office:office" xmlns:r="http://schemas.openxmlformats.org/officeDocument/2006/relationships" xmlns:m="http://schemas.openxmlformats.org/officeDocument/2006/math" xmlns:v="urn:schemas-microsoft-com:vml" xmlns:wp14="http://schemas.microsoft.com/office/word/2010/wordprocessingDrawing" xmlns:wp="http://schemas.openxmlformats.org/drawingml/2006/wordprocessingDrawing" xmlns:w10="urn:schemas-microsoft-com:office:word" xmlns:w="http://schemas.openxmlformats.org/wordprocessingml/2006/main" xmlns:w14="http://schemas.microsoft.com/office/word/2010/wordml" xmlns:w15="http://schemas.microsoft.com/office/word/2012/wordml" xmlns:w16cid="http://schemas.microsoft.com/office/word/2016/wordml/cid" xmlns:w16se="http://schemas.microsoft.com/office/word/2015/wordml/symex" xmlns:wpg="http://schemas.microsoft.com/office/word/2010/wordprocessingGroup" xmlns:wpi="http://schemas.microsoft.com/office/word/2010/wordprocessingInk" xmlns:wne="http://schemas.microsoft.com/office/word/2006/wordml" xmlns:wps="http://schemas.microsoft.com/office/word/2010/wordprocessingShape" mc:Ignorable="w14 w15 w16se w16cid wp14">
   <w:p>
     <w:pPr>
       <w:pStyle w:val="Header"/>
@@ -3400,8 +3568,8 @@
 </file>
 
 <file path=word/numbering.xml><?xml version="1.0" encoding="utf-8"?>
-<w:numbering xmlns:wpc="http://schemas.microsoft.com/office/word/2010/wordprocessingCanvas" xmlns:mc="http://schemas.openxmlformats.org/markup-compatibility/2006" xmlns:o="urn:schemas-microsoft-com:office:office" xmlns:r="http://schemas.openxmlformats.org/officeDocument/2006/relationships" xmlns:m="http://schemas.openxmlformats.org/officeDocument/2006/math" xmlns:v="urn:schemas-microsoft-com:vml" xmlns:wp14="http://schemas.microsoft.com/office/word/2010/wordprocessingDrawing" xmlns:wp="http://schemas.openxmlformats.org/drawingml/2006/wordprocessingDrawing" xmlns:w10="urn:schemas-microsoft-com:office:word" xmlns:w="http://schemas.openxmlformats.org/wordprocessingml/2006/main" xmlns:w14="http://schemas.microsoft.com/office/word/2010/wordml" xmlns:wpg="http://schemas.microsoft.com/office/word/2010/wordprocessingGroup" xmlns:wpi="http://schemas.microsoft.com/office/word/2010/wordprocessingInk" xmlns:wne="http://schemas.microsoft.com/office/word/2006/wordml" xmlns:wps="http://schemas.microsoft.com/office/word/2010/wordprocessingShape" mc:Ignorable="w14 wp14">
-  <w:abstractNum w:abstractNumId="0">
+<w:numbering xmlns:wpc="http://schemas.microsoft.com/office/word/2010/wordprocessingCanvas" xmlns:cx="http://schemas.microsoft.com/office/drawing/2014/chartex" xmlns:cx1="http://schemas.microsoft.com/office/drawing/2015/9/8/chartex" xmlns:cx2="http://schemas.microsoft.com/office/drawing/2015/10/21/chartex" xmlns:cx3="http://schemas.microsoft.com/office/drawing/2016/5/9/chartex" xmlns:cx4="http://schemas.microsoft.com/office/drawing/2016/5/10/chartex" xmlns:cx5="http://schemas.microsoft.com/office/drawing/2016/5/11/chartex" xmlns:cx6="http://schemas.microsoft.com/office/drawing/2016/5/12/chartex" xmlns:cx7="http://schemas.microsoft.com/office/drawing/2016/5/13/chartex" xmlns:cx8="http://schemas.microsoft.com/office/drawing/2016/5/14/chartex" xmlns:mc="http://schemas.openxmlformats.org/markup-compatibility/2006" xmlns:aink="http://schemas.microsoft.com/office/drawing/2016/ink" xmlns:am3d="http://schemas.microsoft.com/office/drawing/2017/model3d" xmlns:o="urn:schemas-microsoft-com:office:office" xmlns:r="http://schemas.openxmlformats.org/officeDocument/2006/relationships" xmlns:m="http://schemas.openxmlformats.org/officeDocument/2006/math" xmlns:v="urn:schemas-microsoft-com:vml" xmlns:wp14="http://schemas.microsoft.com/office/word/2010/wordprocessingDrawing" xmlns:wp="http://schemas.openxmlformats.org/drawingml/2006/wordprocessingDrawing" xmlns:w10="urn:schemas-microsoft-com:office:word" xmlns:w="http://schemas.openxmlformats.org/wordprocessingml/2006/main" xmlns:w14="http://schemas.microsoft.com/office/word/2010/wordml" xmlns:w15="http://schemas.microsoft.com/office/word/2012/wordml" xmlns:w16cid="http://schemas.microsoft.com/office/word/2016/wordml/cid" xmlns:w16se="http://schemas.microsoft.com/office/word/2015/wordml/symex" xmlns:wpg="http://schemas.microsoft.com/office/word/2010/wordprocessingGroup" xmlns:wpi="http://schemas.microsoft.com/office/word/2010/wordprocessingInk" xmlns:wne="http://schemas.microsoft.com/office/word/2006/wordml" xmlns:wps="http://schemas.microsoft.com/office/word/2010/wordprocessingShape" mc:Ignorable="w14 w15 w16se w16cid wp14">
+  <w:abstractNum w:abstractNumId="0" w15:restartNumberingAfterBreak="0">
     <w:nsid w:val="49AD3CE3"/>
     <w:multiLevelType w:val="hybridMultilevel"/>
     <w:tmpl w:val="26E473B0"/>
@@ -3548,7 +3716,7 @@
 </file>
 
 <file path=word/styles.xml><?xml version="1.0" encoding="utf-8"?>
-<w:styles xmlns:mc="http://schemas.openxmlformats.org/markup-compatibility/2006" xmlns:r="http://schemas.openxmlformats.org/officeDocument/2006/relationships" xmlns:w="http://schemas.openxmlformats.org/wordprocessingml/2006/main" xmlns:w14="http://schemas.microsoft.com/office/word/2010/wordml" mc:Ignorable="w14">
+<w:styles xmlns:mc="http://schemas.openxmlformats.org/markup-compatibility/2006" xmlns:r="http://schemas.openxmlformats.org/officeDocument/2006/relationships" xmlns:w="http://schemas.openxmlformats.org/wordprocessingml/2006/main" xmlns:w14="http://schemas.microsoft.com/office/word/2010/wordml" xmlns:w15="http://schemas.microsoft.com/office/word/2012/wordml" xmlns:w16cid="http://schemas.microsoft.com/office/word/2016/wordml/cid" xmlns:w16se="http://schemas.microsoft.com/office/word/2015/wordml/symex" mc:Ignorable="w14 w15 w16se w16cid">
   <w:docDefaults>
     <w:rPrDefault>
       <w:rPr>
@@ -3558,7 +3726,7 @@
     </w:rPrDefault>
     <w:pPrDefault/>
   </w:docDefaults>
-  <w:latentStyles w:defLockedState="0" w:defUIPriority="0" w:defSemiHidden="0" w:defUnhideWhenUsed="0" w:defQFormat="0" w:count="267">
+  <w:latentStyles w:defLockedState="0" w:defUIPriority="0" w:defSemiHidden="0" w:defUnhideWhenUsed="0" w:defQFormat="0" w:count="375">
     <w:lsdException w:name="Normal" w:qFormat="1"/>
     <w:lsdException w:name="heading 1" w:qFormat="1"/>
     <w:lsdException w:name="heading 2" w:semiHidden="1" w:unhideWhenUsed="1" w:qFormat="1"/>
@@ -3569,12 +3737,100 @@
     <w:lsdException w:name="heading 7" w:semiHidden="1" w:unhideWhenUsed="1" w:qFormat="1"/>
     <w:lsdException w:name="heading 8" w:semiHidden="1" w:unhideWhenUsed="1" w:qFormat="1"/>
     <w:lsdException w:name="heading 9" w:semiHidden="1" w:unhideWhenUsed="1" w:qFormat="1"/>
+    <w:lsdException w:name="index 1" w:semiHidden="1" w:unhideWhenUsed="1"/>
+    <w:lsdException w:name="index 2" w:semiHidden="1" w:unhideWhenUsed="1"/>
+    <w:lsdException w:name="index 3" w:semiHidden="1" w:unhideWhenUsed="1"/>
+    <w:lsdException w:name="index 4" w:semiHidden="1" w:unhideWhenUsed="1"/>
+    <w:lsdException w:name="index 5" w:semiHidden="1" w:unhideWhenUsed="1"/>
+    <w:lsdException w:name="index 6" w:semiHidden="1" w:unhideWhenUsed="1"/>
+    <w:lsdException w:name="index 7" w:semiHidden="1" w:unhideWhenUsed="1"/>
+    <w:lsdException w:name="index 8" w:semiHidden="1" w:unhideWhenUsed="1"/>
+    <w:lsdException w:name="index 9" w:semiHidden="1" w:unhideWhenUsed="1"/>
+    <w:lsdException w:name="toc 1" w:semiHidden="1" w:unhideWhenUsed="1"/>
+    <w:lsdException w:name="toc 2" w:semiHidden="1" w:unhideWhenUsed="1"/>
+    <w:lsdException w:name="toc 3" w:semiHidden="1" w:unhideWhenUsed="1"/>
+    <w:lsdException w:name="toc 4" w:semiHidden="1" w:unhideWhenUsed="1"/>
+    <w:lsdException w:name="toc 5" w:semiHidden="1" w:unhideWhenUsed="1"/>
+    <w:lsdException w:name="toc 6" w:semiHidden="1" w:unhideWhenUsed="1"/>
+    <w:lsdException w:name="toc 7" w:semiHidden="1" w:unhideWhenUsed="1"/>
+    <w:lsdException w:name="toc 8" w:semiHidden="1" w:unhideWhenUsed="1"/>
+    <w:lsdException w:name="toc 9" w:semiHidden="1" w:unhideWhenUsed="1"/>
+    <w:lsdException w:name="Normal Indent" w:semiHidden="1" w:unhideWhenUsed="1"/>
+    <w:lsdException w:name="footnote text" w:semiHidden="1" w:unhideWhenUsed="1"/>
+    <w:lsdException w:name="annotation text" w:semiHidden="1" w:unhideWhenUsed="1"/>
+    <w:lsdException w:name="header" w:semiHidden="1" w:unhideWhenUsed="1"/>
+    <w:lsdException w:name="footer" w:semiHidden="1" w:unhideWhenUsed="1"/>
+    <w:lsdException w:name="index heading" w:semiHidden="1" w:unhideWhenUsed="1"/>
     <w:lsdException w:name="caption" w:semiHidden="1" w:unhideWhenUsed="1" w:qFormat="1"/>
+    <w:lsdException w:name="table of figures" w:semiHidden="1" w:unhideWhenUsed="1"/>
+    <w:lsdException w:name="envelope address" w:semiHidden="1" w:unhideWhenUsed="1"/>
+    <w:lsdException w:name="envelope return" w:semiHidden="1" w:unhideWhenUsed="1"/>
+    <w:lsdException w:name="footnote reference" w:semiHidden="1" w:unhideWhenUsed="1"/>
+    <w:lsdException w:name="annotation reference" w:semiHidden="1" w:unhideWhenUsed="1"/>
+    <w:lsdException w:name="line number" w:semiHidden="1" w:unhideWhenUsed="1"/>
+    <w:lsdException w:name="page number" w:semiHidden="1" w:unhideWhenUsed="1"/>
+    <w:lsdException w:name="endnote reference" w:semiHidden="1" w:unhideWhenUsed="1"/>
+    <w:lsdException w:name="endnote text" w:semiHidden="1" w:unhideWhenUsed="1"/>
+    <w:lsdException w:name="table of authorities" w:semiHidden="1" w:unhideWhenUsed="1"/>
+    <w:lsdException w:name="toa heading" w:semiHidden="1" w:unhideWhenUsed="1"/>
+    <w:lsdException w:name="List" w:semiHidden="1" w:unhideWhenUsed="1"/>
+    <w:lsdException w:name="List 2" w:semiHidden="1" w:unhideWhenUsed="1"/>
+    <w:lsdException w:name="List 3" w:semiHidden="1" w:unhideWhenUsed="1"/>
+    <w:lsdException w:name="List 4" w:semiHidden="1" w:unhideWhenUsed="1"/>
+    <w:lsdException w:name="List 5" w:semiHidden="1" w:unhideWhenUsed="1"/>
+    <w:lsdException w:name="List Bullet 2" w:semiHidden="1" w:unhideWhenUsed="1"/>
+    <w:lsdException w:name="List Bullet 3" w:semiHidden="1" w:unhideWhenUsed="1"/>
+    <w:lsdException w:name="List Bullet 4" w:semiHidden="1" w:unhideWhenUsed="1"/>
+    <w:lsdException w:name="List Bullet 5" w:semiHidden="1" w:unhideWhenUsed="1"/>
+    <w:lsdException w:name="List Number 2" w:semiHidden="1" w:unhideWhenUsed="1"/>
+    <w:lsdException w:name="List Number 3" w:semiHidden="1" w:unhideWhenUsed="1"/>
+    <w:lsdException w:name="List Number 4" w:semiHidden="1" w:unhideWhenUsed="1"/>
+    <w:lsdException w:name="List Number 5" w:semiHidden="1" w:unhideWhenUsed="1"/>
     <w:lsdException w:name="Title" w:qFormat="1"/>
+    <w:lsdException w:name="Closing" w:semiHidden="1" w:unhideWhenUsed="1"/>
+    <w:lsdException w:name="Signature" w:semiHidden="1" w:unhideWhenUsed="1"/>
+    <w:lsdException w:name="Default Paragraph Font" w:semiHidden="1" w:unhideWhenUsed="1"/>
+    <w:lsdException w:name="Body Text" w:semiHidden="1" w:unhideWhenUsed="1"/>
+    <w:lsdException w:name="Body Text Indent" w:semiHidden="1" w:unhideWhenUsed="1"/>
+    <w:lsdException w:name="List Continue" w:semiHidden="1" w:unhideWhenUsed="1"/>
+    <w:lsdException w:name="List Continue 2" w:semiHidden="1" w:unhideWhenUsed="1"/>
     <w:lsdException w:name="Subtitle" w:qFormat="1"/>
+    <w:lsdException w:name="Salutation" w:semiHidden="1" w:unhideWhenUsed="1"/>
+    <w:lsdException w:name="Date" w:semiHidden="1" w:unhideWhenUsed="1"/>
+    <w:lsdException w:name="Body Text First Indent" w:semiHidden="1" w:unhideWhenUsed="1"/>
+    <w:lsdException w:name="Body Text First Indent 2" w:semiHidden="1" w:unhideWhenUsed="1"/>
+    <w:lsdException w:name="Note Heading" w:semiHidden="1" w:unhideWhenUsed="1"/>
+    <w:lsdException w:name="Body Text 2" w:semiHidden="1" w:unhideWhenUsed="1"/>
+    <w:lsdException w:name="Body Text 3" w:semiHidden="1" w:unhideWhenUsed="1"/>
+    <w:lsdException w:name="Body Text Indent 2" w:semiHidden="1" w:unhideWhenUsed="1"/>
+    <w:lsdException w:name="Body Text Indent 3" w:semiHidden="1" w:unhideWhenUsed="1"/>
+    <w:lsdException w:name="Block Text" w:semiHidden="1" w:unhideWhenUsed="1"/>
+    <w:lsdException w:name="Hyperlink" w:semiHidden="1" w:unhideWhenUsed="1"/>
+    <w:lsdException w:name="FollowedHyperlink" w:semiHidden="1" w:unhideWhenUsed="1"/>
     <w:lsdException w:name="Strong" w:qFormat="1"/>
     <w:lsdException w:name="Emphasis" w:qFormat="1"/>
+    <w:lsdException w:name="Document Map" w:semiHidden="1" w:unhideWhenUsed="1"/>
+    <w:lsdException w:name="Plain Text" w:semiHidden="1" w:unhideWhenUsed="1"/>
+    <w:lsdException w:name="E-mail Signature" w:semiHidden="1" w:unhideWhenUsed="1"/>
+    <w:lsdException w:name="HTML Top of Form" w:semiHidden="1" w:unhideWhenUsed="1"/>
+    <w:lsdException w:name="HTML Bottom of Form" w:semiHidden="1" w:unhideWhenUsed="1"/>
+    <w:lsdException w:name="Normal (Web)" w:semiHidden="1" w:unhideWhenUsed="1"/>
+    <w:lsdException w:name="HTML Acronym" w:semiHidden="1" w:unhideWhenUsed="1"/>
+    <w:lsdException w:name="HTML Address" w:semiHidden="1" w:unhideWhenUsed="1"/>
+    <w:lsdException w:name="HTML Cite" w:semiHidden="1" w:unhideWhenUsed="1"/>
+    <w:lsdException w:name="HTML Code" w:semiHidden="1" w:unhideWhenUsed="1"/>
+    <w:lsdException w:name="HTML Definition" w:semiHidden="1" w:unhideWhenUsed="1"/>
+    <w:lsdException w:name="HTML Keyboard" w:semiHidden="1" w:unhideWhenUsed="1"/>
+    <w:lsdException w:name="HTML Preformatted" w:semiHidden="1" w:unhideWhenUsed="1"/>
+    <w:lsdException w:name="HTML Sample" w:semiHidden="1" w:unhideWhenUsed="1"/>
+    <w:lsdException w:name="HTML Typewriter" w:semiHidden="1" w:unhideWhenUsed="1"/>
+    <w:lsdException w:name="HTML Variable" w:semiHidden="1" w:unhideWhenUsed="1"/>
     <w:lsdException w:name="Normal Table" w:semiHidden="1" w:unhideWhenUsed="1"/>
+    <w:lsdException w:name="annotation subject" w:semiHidden="1" w:unhideWhenUsed="1"/>
+    <w:lsdException w:name="No List" w:semiHidden="1" w:unhideWhenUsed="1"/>
+    <w:lsdException w:name="Outline List 1" w:semiHidden="1" w:unhideWhenUsed="1"/>
+    <w:lsdException w:name="Outline List 2" w:semiHidden="1" w:unhideWhenUsed="1"/>
+    <w:lsdException w:name="Outline List 3" w:semiHidden="1" w:unhideWhenUsed="1"/>
     <w:lsdException w:name="Table Simple 1" w:semiHidden="1" w:unhideWhenUsed="1"/>
     <w:lsdException w:name="Table Simple 2" w:semiHidden="1" w:unhideWhenUsed="1"/>
     <w:lsdException w:name="Table Simple 3" w:semiHidden="1" w:unhideWhenUsed="1"/>
@@ -3616,8 +3872,6 @@
     <w:lsdException w:name="Table Subtle 2" w:semiHidden="1" w:unhideWhenUsed="1"/>
     <w:lsdException w:name="Table Web 1" w:semiHidden="1" w:unhideWhenUsed="1"/>
     <w:lsdException w:name="Table Web 2" w:semiHidden="1" w:unhideWhenUsed="1"/>
-    <w:lsdException w:name="Table Web 3" w:semiHidden="1" w:unhideWhenUsed="1"/>
-    <w:lsdException w:name="Table Theme" w:semiHidden="1" w:unhideWhenUsed="1"/>
     <w:lsdException w:name="Placeholder Text" w:semiHidden="1" w:uiPriority="99"/>
     <w:lsdException w:name="No Spacing" w:uiPriority="1" w:qFormat="1"/>
     <w:lsdException w:name="Light Shading" w:uiPriority="60"/>
@@ -3729,274 +3983,114 @@
     <w:lsdException w:name="Book Title" w:uiPriority="33" w:qFormat="1"/>
     <w:lsdException w:name="Bibliography" w:semiHidden="1" w:uiPriority="37" w:unhideWhenUsed="1"/>
     <w:lsdException w:name="TOC Heading" w:semiHidden="1" w:uiPriority="39" w:unhideWhenUsed="1" w:qFormat="1"/>
-  </w:latentStyles>
-  <w:style w:type="paragraph" w:default="1" w:styleId="Normal">
-    <w:name w:val="Normal"/>
-    <w:qFormat/>
-    <w:rsid w:val="00E0682D"/>
-    <w:rPr>
-      <w:rFonts w:ascii="Arial" w:hAnsi="Arial"/>
-      <w:sz w:val="22"/>
-      <w:szCs w:val="22"/>
-    </w:rPr>
-  </w:style>
-  <w:style w:type="character" w:default="1" w:styleId="DefaultParagraphFont">
-    <w:name w:val="Default Paragraph Font"/>
-    <w:uiPriority w:val="1"/>
-    <w:semiHidden/>
-    <w:unhideWhenUsed/>
-  </w:style>
-  <w:style w:type="table" w:default="1" w:styleId="TableNormal">
-    <w:name w:val="Normal Table"/>
-    <w:uiPriority w:val="99"/>
-    <w:semiHidden/>
-    <w:unhideWhenUsed/>
-    <w:tblPr>
-      <w:tblInd w:w="0" w:type="dxa"/>
-      <w:tblCellMar>
-        <w:top w:w="0" w:type="dxa"/>
-        <w:left w:w="108" w:type="dxa"/>
-        <w:bottom w:w="0" w:type="dxa"/>
-        <w:right w:w="108" w:type="dxa"/>
-      </w:tblCellMar>
-    </w:tblPr>
-  </w:style>
-  <w:style w:type="numbering" w:default="1" w:styleId="NoList">
-    <w:name w:val="No List"/>
-    <w:uiPriority w:val="99"/>
-    <w:semiHidden/>
-    <w:unhideWhenUsed/>
-  </w:style>
-  <w:style w:type="table" w:styleId="TableGrid">
-    <w:name w:val="Table Grid"/>
-    <w:basedOn w:val="TableNormal"/>
-    <w:rsid w:val="005A7CFC"/>
-    <w:tblPr>
-      <w:tblBorders>
-        <w:top w:val="single" w:sz="4" w:space="0" w:color="auto"/>
-        <w:left w:val="single" w:sz="4" w:space="0" w:color="auto"/>
-        <w:bottom w:val="single" w:sz="4" w:space="0" w:color="auto"/>
-        <w:right w:val="single" w:sz="4" w:space="0" w:color="auto"/>
-        <w:insideH w:val="single" w:sz="4" w:space="0" w:color="auto"/>
-        <w:insideV w:val="single" w:sz="4" w:space="0" w:color="auto"/>
-      </w:tblBorders>
-    </w:tblPr>
-  </w:style>
-  <w:style w:type="character" w:styleId="Hyperlink">
-    <w:name w:val="Hyperlink"/>
-    <w:rsid w:val="005A7CFC"/>
-    <w:rPr>
-      <w:color w:val="660000"/>
-      <w:u w:val="single"/>
-    </w:rPr>
-  </w:style>
-  <w:style w:type="paragraph" w:styleId="Header">
-    <w:name w:val="header"/>
-    <w:basedOn w:val="Normal"/>
-    <w:rsid w:val="001E5B59"/>
-    <w:pPr>
-      <w:tabs>
-        <w:tab w:val="center" w:pos="4320"/>
-        <w:tab w:val="right" w:pos="8640"/>
-      </w:tabs>
-    </w:pPr>
-  </w:style>
-  <w:style w:type="paragraph" w:styleId="Footer">
-    <w:name w:val="footer"/>
-    <w:basedOn w:val="Normal"/>
-    <w:rsid w:val="001E5B59"/>
-    <w:pPr>
-      <w:tabs>
-        <w:tab w:val="center" w:pos="4320"/>
-        <w:tab w:val="right" w:pos="8640"/>
-      </w:tabs>
-    </w:pPr>
-  </w:style>
-</w:styles>
-</file>
-
-<file path=word/stylesWithEffects.xml><?xml version="1.0" encoding="utf-8"?>
-<w:styles xmlns:wpc="http://schemas.microsoft.com/office/word/2010/wordprocessingCanvas" xmlns:mc="http://schemas.openxmlformats.org/markup-compatibility/2006" xmlns:o="urn:schemas-microsoft-com:office:office" xmlns:r="http://schemas.openxmlformats.org/officeDocument/2006/relationships" xmlns:m="http://schemas.openxmlformats.org/officeDocument/2006/math" xmlns:v="urn:schemas-microsoft-com:vml" xmlns:wp14="http://schemas.microsoft.com/office/word/2010/wordprocessingDrawing" xmlns:wp="http://schemas.openxmlformats.org/drawingml/2006/wordprocessingDrawing" xmlns:w10="urn:schemas-microsoft-com:office:word" xmlns:w="http://schemas.openxmlformats.org/wordprocessingml/2006/main" xmlns:w14="http://schemas.microsoft.com/office/word/2010/wordml" xmlns:wpg="http://schemas.microsoft.com/office/word/2010/wordprocessingGroup" xmlns:wpi="http://schemas.microsoft.com/office/word/2010/wordprocessingInk" xmlns:wne="http://schemas.microsoft.com/office/word/2006/wordml" xmlns:wps="http://schemas.microsoft.com/office/word/2010/wordprocessingShape" mc:Ignorable="w14 wp14">
-  <w:docDefaults>
-    <w:rPrDefault>
-      <w:rPr>
-        <w:rFonts w:ascii="Times New Roman" w:eastAsia="Times New Roman" w:hAnsi="Times New Roman" w:cs="Times New Roman"/>
-        <w:lang w:val="en-US" w:eastAsia="en-US" w:bidi="ar-SA"/>
-      </w:rPr>
-    </w:rPrDefault>
-    <w:pPrDefault/>
-  </w:docDefaults>
-  <w:latentStyles w:defLockedState="0" w:defUIPriority="0" w:defSemiHidden="0" w:defUnhideWhenUsed="0" w:defQFormat="0" w:count="267">
-    <w:lsdException w:name="Normal" w:qFormat="1"/>
-    <w:lsdException w:name="heading 1" w:qFormat="1"/>
-    <w:lsdException w:name="heading 2" w:semiHidden="1" w:unhideWhenUsed="1" w:qFormat="1"/>
-    <w:lsdException w:name="heading 3" w:semiHidden="1" w:unhideWhenUsed="1" w:qFormat="1"/>
-    <w:lsdException w:name="heading 4" w:semiHidden="1" w:unhideWhenUsed="1" w:qFormat="1"/>
-    <w:lsdException w:name="heading 5" w:semiHidden="1" w:unhideWhenUsed="1" w:qFormat="1"/>
-    <w:lsdException w:name="heading 6" w:semiHidden="1" w:unhideWhenUsed="1" w:qFormat="1"/>
-    <w:lsdException w:name="heading 7" w:semiHidden="1" w:unhideWhenUsed="1" w:qFormat="1"/>
-    <w:lsdException w:name="heading 8" w:semiHidden="1" w:unhideWhenUsed="1" w:qFormat="1"/>
-    <w:lsdException w:name="heading 9" w:semiHidden="1" w:unhideWhenUsed="1" w:qFormat="1"/>
-    <w:lsdException w:name="caption" w:semiHidden="1" w:unhideWhenUsed="1" w:qFormat="1"/>
-    <w:lsdException w:name="Title" w:qFormat="1"/>
-    <w:lsdException w:name="Subtitle" w:qFormat="1"/>
-    <w:lsdException w:name="Strong" w:qFormat="1"/>
-    <w:lsdException w:name="Emphasis" w:qFormat="1"/>
-    <w:lsdException w:name="Normal Table" w:semiHidden="1" w:unhideWhenUsed="1"/>
-    <w:lsdException w:name="Table Simple 1" w:semiHidden="1" w:unhideWhenUsed="1"/>
-    <w:lsdException w:name="Table Simple 2" w:semiHidden="1" w:unhideWhenUsed="1"/>
-    <w:lsdException w:name="Table Simple 3" w:semiHidden="1" w:unhideWhenUsed="1"/>
-    <w:lsdException w:name="Table Classic 1" w:semiHidden="1" w:unhideWhenUsed="1"/>
-    <w:lsdException w:name="Table Classic 2" w:semiHidden="1" w:unhideWhenUsed="1"/>
-    <w:lsdException w:name="Table Classic 3" w:semiHidden="1" w:unhideWhenUsed="1"/>
-    <w:lsdException w:name="Table Classic 4" w:semiHidden="1" w:unhideWhenUsed="1"/>
-    <w:lsdException w:name="Table Colorful 1" w:semiHidden="1" w:unhideWhenUsed="1"/>
-    <w:lsdException w:name="Table Colorful 2" w:semiHidden="1" w:unhideWhenUsed="1"/>
-    <w:lsdException w:name="Table Colorful 3" w:semiHidden="1" w:unhideWhenUsed="1"/>
-    <w:lsdException w:name="Table Columns 1" w:semiHidden="1" w:unhideWhenUsed="1"/>
-    <w:lsdException w:name="Table Columns 2" w:semiHidden="1" w:unhideWhenUsed="1"/>
-    <w:lsdException w:name="Table Columns 3" w:semiHidden="1" w:unhideWhenUsed="1"/>
-    <w:lsdException w:name="Table Columns 4" w:semiHidden="1" w:unhideWhenUsed="1"/>
-    <w:lsdException w:name="Table Columns 5" w:semiHidden="1" w:unhideWhenUsed="1"/>
-    <w:lsdException w:name="Table Grid 1" w:semiHidden="1" w:unhideWhenUsed="1"/>
-    <w:lsdException w:name="Table Grid 2" w:semiHidden="1" w:unhideWhenUsed="1"/>
-    <w:lsdException w:name="Table Grid 3" w:semiHidden="1" w:unhideWhenUsed="1"/>
-    <w:lsdException w:name="Table Grid 4" w:semiHidden="1" w:unhideWhenUsed="1"/>
-    <w:lsdException w:name="Table Grid 5" w:semiHidden="1" w:unhideWhenUsed="1"/>
-    <w:lsdException w:name="Table Grid 6" w:semiHidden="1" w:unhideWhenUsed="1"/>
-    <w:lsdException w:name="Table Grid 7" w:semiHidden="1" w:unhideWhenUsed="1"/>
-    <w:lsdException w:name="Table Grid 8" w:semiHidden="1" w:unhideWhenUsed="1"/>
-    <w:lsdException w:name="Table List 1" w:semiHidden="1" w:unhideWhenUsed="1"/>
-    <w:lsdException w:name="Table List 2" w:semiHidden="1" w:unhideWhenUsed="1"/>
-    <w:lsdException w:name="Table List 3" w:semiHidden="1" w:unhideWhenUsed="1"/>
-    <w:lsdException w:name="Table List 4" w:semiHidden="1" w:unhideWhenUsed="1"/>
-    <w:lsdException w:name="Table List 5" w:semiHidden="1" w:unhideWhenUsed="1"/>
-    <w:lsdException w:name="Table List 6" w:semiHidden="1" w:unhideWhenUsed="1"/>
-    <w:lsdException w:name="Table List 7" w:semiHidden="1" w:unhideWhenUsed="1"/>
-    <w:lsdException w:name="Table List 8" w:semiHidden="1" w:unhideWhenUsed="1"/>
-    <w:lsdException w:name="Table 3D effects 1" w:semiHidden="1" w:unhideWhenUsed="1"/>
-    <w:lsdException w:name="Table 3D effects 2" w:semiHidden="1" w:unhideWhenUsed="1"/>
-    <w:lsdException w:name="Table 3D effects 3" w:semiHidden="1" w:unhideWhenUsed="1"/>
-    <w:lsdException w:name="Table Contemporary" w:semiHidden="1" w:unhideWhenUsed="1"/>
-    <w:lsdException w:name="Table Elegant" w:semiHidden="1" w:unhideWhenUsed="1"/>
-    <w:lsdException w:name="Table Professional" w:semiHidden="1" w:unhideWhenUsed="1"/>
-    <w:lsdException w:name="Table Subtle 1" w:semiHidden="1" w:unhideWhenUsed="1"/>
-    <w:lsdException w:name="Table Subtle 2" w:semiHidden="1" w:unhideWhenUsed="1"/>
-    <w:lsdException w:name="Table Web 1" w:semiHidden="1" w:unhideWhenUsed="1"/>
-    <w:lsdException w:name="Table Web 2" w:semiHidden="1" w:unhideWhenUsed="1"/>
-    <w:lsdException w:name="Table Web 3" w:semiHidden="1" w:unhideWhenUsed="1"/>
-    <w:lsdException w:name="Table Theme" w:semiHidden="1" w:unhideWhenUsed="1"/>
-    <w:lsdException w:name="Placeholder Text" w:semiHidden="1" w:uiPriority="99"/>
-    <w:lsdException w:name="No Spacing" w:uiPriority="1" w:qFormat="1"/>
-    <w:lsdException w:name="Light Shading" w:uiPriority="60"/>
-    <w:lsdException w:name="Light List" w:uiPriority="61"/>
-    <w:lsdException w:name="Light Grid" w:uiPriority="62"/>
-    <w:lsdException w:name="Medium Shading 1" w:uiPriority="63"/>
-    <w:lsdException w:name="Medium Shading 2" w:uiPriority="64"/>
-    <w:lsdException w:name="Medium List 1" w:uiPriority="65"/>
-    <w:lsdException w:name="Medium List 2" w:uiPriority="66"/>
-    <w:lsdException w:name="Medium Grid 1" w:uiPriority="67"/>
-    <w:lsdException w:name="Medium Grid 2" w:uiPriority="68"/>
-    <w:lsdException w:name="Medium Grid 3" w:uiPriority="69"/>
-    <w:lsdException w:name="Dark List" w:uiPriority="70"/>
-    <w:lsdException w:name="Colorful Shading" w:uiPriority="71"/>
-    <w:lsdException w:name="Colorful List" w:uiPriority="72"/>
-    <w:lsdException w:name="Colorful Grid" w:uiPriority="73"/>
-    <w:lsdException w:name="Light Shading Accent 1" w:uiPriority="60"/>
-    <w:lsdException w:name="Light List Accent 1" w:uiPriority="61"/>
-    <w:lsdException w:name="Light Grid Accent 1" w:uiPriority="62"/>
-    <w:lsdException w:name="Medium Shading 1 Accent 1" w:uiPriority="63"/>
-    <w:lsdException w:name="Medium Shading 2 Accent 1" w:uiPriority="64"/>
-    <w:lsdException w:name="Medium List 1 Accent 1" w:uiPriority="65"/>
-    <w:lsdException w:name="Revision" w:semiHidden="1" w:uiPriority="99"/>
-    <w:lsdException w:name="List Paragraph" w:uiPriority="34" w:qFormat="1"/>
-    <w:lsdException w:name="Quote" w:uiPriority="29" w:qFormat="1"/>
-    <w:lsdException w:name="Intense Quote" w:uiPriority="30" w:qFormat="1"/>
-    <w:lsdException w:name="Medium List 2 Accent 1" w:uiPriority="66"/>
-    <w:lsdException w:name="Medium Grid 1 Accent 1" w:uiPriority="67"/>
-    <w:lsdException w:name="Medium Grid 2 Accent 1" w:uiPriority="68"/>
-    <w:lsdException w:name="Medium Grid 3 Accent 1" w:uiPriority="69"/>
-    <w:lsdException w:name="Dark List Accent 1" w:uiPriority="70"/>
-    <w:lsdException w:name="Colorful Shading Accent 1" w:uiPriority="71"/>
-    <w:lsdException w:name="Colorful List Accent 1" w:uiPriority="72"/>
-    <w:lsdException w:name="Colorful Grid Accent 1" w:uiPriority="73"/>
-    <w:lsdException w:name="Light Shading Accent 2" w:uiPriority="60"/>
-    <w:lsdException w:name="Light List Accent 2" w:uiPriority="61"/>
-    <w:lsdException w:name="Light Grid Accent 2" w:uiPriority="62"/>
-    <w:lsdException w:name="Medium Shading 1 Accent 2" w:uiPriority="63"/>
-    <w:lsdException w:name="Medium Shading 2 Accent 2" w:uiPriority="64"/>
-    <w:lsdException w:name="Medium List 1 Accent 2" w:uiPriority="65"/>
-    <w:lsdException w:name="Medium List 2 Accent 2" w:uiPriority="66"/>
-    <w:lsdException w:name="Medium Grid 1 Accent 2" w:uiPriority="67"/>
-    <w:lsdException w:name="Medium Grid 2 Accent 2" w:uiPriority="68"/>
-    <w:lsdException w:name="Medium Grid 3 Accent 2" w:uiPriority="69"/>
-    <w:lsdException w:name="Dark List Accent 2" w:uiPriority="70"/>
-    <w:lsdException w:name="Colorful Shading Accent 2" w:uiPriority="71"/>
-    <w:lsdException w:name="Colorful List Accent 2" w:uiPriority="72"/>
-    <w:lsdException w:name="Colorful Grid Accent 2" w:uiPriority="73"/>
-    <w:lsdException w:name="Light Shading Accent 3" w:uiPriority="60"/>
-    <w:lsdException w:name="Light List Accent 3" w:uiPriority="61"/>
-    <w:lsdException w:name="Light Grid Accent 3" w:uiPriority="62"/>
-    <w:lsdException w:name="Medium Shading 1 Accent 3" w:uiPriority="63"/>
-    <w:lsdException w:name="Medium Shading 2 Accent 3" w:uiPriority="64"/>
-    <w:lsdException w:name="Medium List 1 Accent 3" w:uiPriority="65"/>
-    <w:lsdException w:name="Medium List 2 Accent 3" w:uiPriority="66"/>
-    <w:lsdException w:name="Medium Grid 1 Accent 3" w:uiPriority="67"/>
-    <w:lsdException w:name="Medium Grid 2 Accent 3" w:uiPriority="68"/>
-    <w:lsdException w:name="Medium Grid 3 Accent 3" w:uiPriority="69"/>
-    <w:lsdException w:name="Dark List Accent 3" w:uiPriority="70"/>
-    <w:lsdException w:name="Colorful Shading Accent 3" w:uiPriority="71"/>
-    <w:lsdException w:name="Colorful List Accent 3" w:uiPriority="72"/>
-    <w:lsdException w:name="Colorful Grid Accent 3" w:uiPriority="73"/>
-    <w:lsdException w:name="Light Shading Accent 4" w:uiPriority="60"/>
-    <w:lsdException w:name="Light List Accent 4" w:uiPriority="61"/>
-    <w:lsdException w:name="Light Grid Accent 4" w:uiPriority="62"/>
-    <w:lsdException w:name="Medium Shading 1 Accent 4" w:uiPriority="63"/>
-    <w:lsdException w:name="Medium Shading 2 Accent 4" w:uiPriority="64"/>
-    <w:lsdException w:name="Medium List 1 Accent 4" w:uiPriority="65"/>
-    <w:lsdException w:name="Medium List 2 Accent 4" w:uiPriority="66"/>
-    <w:lsdException w:name="Medium Grid 1 Accent 4" w:uiPriority="67"/>
-    <w:lsdException w:name="Medium Grid 2 Accent 4" w:uiPriority="68"/>
-    <w:lsdException w:name="Medium Grid 3 Accent 4" w:uiPriority="69"/>
-    <w:lsdException w:name="Dark List Accent 4" w:uiPriority="70"/>
-    <w:lsdException w:name="Colorful Shading Accent 4" w:uiPriority="71"/>
-    <w:lsdException w:name="Colorful List Accent 4" w:uiPriority="72"/>
-    <w:lsdException w:name="Colorful Grid Accent 4" w:uiPriority="73"/>
-    <w:lsdException w:name="Light Shading Accent 5" w:uiPriority="60"/>
-    <w:lsdException w:name="Light List Accent 5" w:uiPriority="61"/>
-    <w:lsdException w:name="Light Grid Accent 5" w:uiPriority="62"/>
-    <w:lsdException w:name="Medium Shading 1 Accent 5" w:uiPriority="63"/>
-    <w:lsdException w:name="Medium Shading 2 Accent 5" w:uiPriority="64"/>
-    <w:lsdException w:name="Medium List 1 Accent 5" w:uiPriority="65"/>
-    <w:lsdException w:name="Medium List 2 Accent 5" w:uiPriority="66"/>
-    <w:lsdException w:name="Medium Grid 1 Accent 5" w:uiPriority="67"/>
-    <w:lsdException w:name="Medium Grid 2 Accent 5" w:uiPriority="68"/>
-    <w:lsdException w:name="Medium Grid 3 Accent 5" w:uiPriority="69"/>
-    <w:lsdException w:name="Dark List Accent 5" w:uiPriority="70"/>
-    <w:lsdException w:name="Colorful Shading Accent 5" w:uiPriority="71"/>
-    <w:lsdException w:name="Colorful List Accent 5" w:uiPriority="72"/>
-    <w:lsdException w:name="Colorful Grid Accent 5" w:uiPriority="73"/>
-    <w:lsdException w:name="Light Shading Accent 6" w:uiPriority="60"/>
-    <w:lsdException w:name="Light List Accent 6" w:uiPriority="61"/>
-    <w:lsdException w:name="Light Grid Accent 6" w:uiPriority="62"/>
-    <w:lsdException w:name="Medium Shading 1 Accent 6" w:uiPriority="63"/>
-    <w:lsdException w:name="Medium Shading 2 Accent 6" w:uiPriority="64"/>
-    <w:lsdException w:name="Medium List 1 Accent 6" w:uiPriority="65"/>
-    <w:lsdException w:name="Medium List 2 Accent 6" w:uiPriority="66"/>
-    <w:lsdException w:name="Medium Grid 1 Accent 6" w:uiPriority="67"/>
-    <w:lsdException w:name="Medium Grid 2 Accent 6" w:uiPriority="68"/>
-    <w:lsdException w:name="Medium Grid 3 Accent 6" w:uiPriority="69"/>
-    <w:lsdException w:name="Dark List Accent 6" w:uiPriority="70"/>
-    <w:lsdException w:name="Colorful Shading Accent 6" w:uiPriority="71"/>
-    <w:lsdException w:name="Colorful List Accent 6" w:uiPriority="72"/>
-    <w:lsdException w:name="Colorful Grid Accent 6" w:uiPriority="73"/>
-    <w:lsdException w:name="Subtle Emphasis" w:uiPriority="19" w:qFormat="1"/>
-    <w:lsdException w:name="Intense Emphasis" w:uiPriority="21" w:qFormat="1"/>
-    <w:lsdException w:name="Subtle Reference" w:uiPriority="31" w:qFormat="1"/>
-    <w:lsdException w:name="Intense Reference" w:uiPriority="32" w:qFormat="1"/>
-    <w:lsdException w:name="Book Title" w:uiPriority="33" w:qFormat="1"/>
-    <w:lsdException w:name="Bibliography" w:semiHidden="1" w:uiPriority="37" w:unhideWhenUsed="1"/>
-    <w:lsdException w:name="TOC Heading" w:semiHidden="1" w:uiPriority="39" w:unhideWhenUsed="1" w:qFormat="1"/>
+    <w:lsdException w:name="Plain Table 1" w:uiPriority="41"/>
+    <w:lsdException w:name="Plain Table 2" w:uiPriority="42"/>
+    <w:lsdException w:name="Plain Table 3" w:uiPriority="43"/>
+    <w:lsdException w:name="Plain Table 4" w:uiPriority="44"/>
+    <w:lsdException w:name="Plain Table 5" w:uiPriority="45"/>
+    <w:lsdException w:name="Grid Table Light" w:uiPriority="40"/>
+    <w:lsdException w:name="Grid Table 1 Light" w:uiPriority="46"/>
+    <w:lsdException w:name="Grid Table 2" w:uiPriority="47"/>
+    <w:lsdException w:name="Grid Table 3" w:uiPriority="48"/>
+    <w:lsdException w:name="Grid Table 4" w:uiPriority="49"/>
+    <w:lsdException w:name="Grid Table 5 Dark" w:uiPriority="50"/>
+    <w:lsdException w:name="Grid Table 6 Colorful" w:uiPriority="51"/>
+    <w:lsdException w:name="Grid Table 7 Colorful" w:uiPriority="52"/>
+    <w:lsdException w:name="Grid Table 1 Light Accent 1" w:uiPriority="46"/>
+    <w:lsdException w:name="Grid Table 2 Accent 1" w:uiPriority="47"/>
+    <w:lsdException w:name="Grid Table 3 Accent 1" w:uiPriority="48"/>
+    <w:lsdException w:name="Grid Table 4 Accent 1" w:uiPriority="49"/>
+    <w:lsdException w:name="Grid Table 5 Dark Accent 1" w:uiPriority="50"/>
+    <w:lsdException w:name="Grid Table 6 Colorful Accent 1" w:uiPriority="51"/>
+    <w:lsdException w:name="Grid Table 7 Colorful Accent 1" w:uiPriority="52"/>
+    <w:lsdException w:name="Grid Table 1 Light Accent 2" w:uiPriority="46"/>
+    <w:lsdException w:name="Grid Table 2 Accent 2" w:uiPriority="47"/>
+    <w:lsdException w:name="Grid Table 3 Accent 2" w:uiPriority="48"/>
+    <w:lsdException w:name="Grid Table 4 Accent 2" w:uiPriority="49"/>
+    <w:lsdException w:name="Grid Table 5 Dark Accent 2" w:uiPriority="50"/>
+    <w:lsdException w:name="Grid Table 6 Colorful Accent 2" w:uiPriority="51"/>
+    <w:lsdException w:name="Grid Table 7 Colorful Accent 2" w:uiPriority="52"/>
+    <w:lsdException w:name="Grid Table 1 Light Accent 3" w:uiPriority="46"/>
+    <w:lsdException w:name="Grid Table 2 Accent 3" w:uiPriority="47"/>
+    <w:lsdException w:name="Grid Table 3 Accent 3" w:uiPriority="48"/>
+    <w:lsdException w:name="Grid Table 4 Accent 3" w:uiPriority="49"/>
+    <w:lsdException w:name="Grid Table 5 Dark Accent 3" w:uiPriority="50"/>
+    <w:lsdException w:name="Grid Table 6 Colorful Accent 3" w:uiPriority="51"/>
+    <w:lsdException w:name="Grid Table 7 Colorful Accent 3" w:uiPriority="52"/>
+    <w:lsdException w:name="Grid Table 1 Light Accent 4" w:uiPriority="46"/>
+    <w:lsdException w:name="Grid Table 2 Accent 4" w:uiPriority="47"/>
+    <w:lsdException w:name="Grid Table 3 Accent 4" w:uiPriority="48"/>
+    <w:lsdException w:name="Grid Table 4 Accent 4" w:uiPriority="49"/>
+    <w:lsdException w:name="Grid Table 5 Dark Accent 4" w:uiPriority="50"/>
+    <w:lsdException w:name="Grid Table 6 Colorful Accent 4" w:uiPriority="51"/>
+    <w:lsdException w:name="Grid Table 7 Colorful Accent 4" w:uiPriority="52"/>
+    <w:lsdException w:name="Grid Table 1 Light Accent 5" w:uiPriority="46"/>
+    <w:lsdException w:name="Grid Table 2 Accent 5" w:uiPriority="47"/>
+    <w:lsdException w:name="Grid Table 3 Accent 5" w:uiPriority="48"/>
+    <w:lsdException w:name="Grid Table 4 Accent 5" w:uiPriority="49"/>
+    <w:lsdException w:name="Grid Table 5 Dark Accent 5" w:uiPriority="50"/>
+    <w:lsdException w:name="Grid Table 6 Colorful Accent 5" w:uiPriority="51"/>
+    <w:lsdException w:name="Grid Table 7 Colorful Accent 5" w:uiPriority="52"/>
+    <w:lsdException w:name="Grid Table 1 Light Accent 6" w:uiPriority="46"/>
+    <w:lsdException w:name="Grid Table 2 Accent 6" w:uiPriority="47"/>
+    <w:lsdException w:name="Grid Table 3 Accent 6" w:uiPriority="48"/>
+    <w:lsdException w:name="Grid Table 4 Accent 6" w:uiPriority="49"/>
+    <w:lsdException w:name="Grid Table 5 Dark Accent 6" w:uiPriority="50"/>
+    <w:lsdException w:name="Grid Table 6 Colorful Accent 6" w:uiPriority="51"/>
+    <w:lsdException w:name="Grid Table 7 Colorful Accent 6" w:uiPriority="52"/>
+    <w:lsdException w:name="List Table 1 Light" w:uiPriority="46"/>
+    <w:lsdException w:name="List Table 2" w:uiPriority="47"/>
+    <w:lsdException w:name="List Table 3" w:uiPriority="48"/>
+    <w:lsdException w:name="List Table 4" w:uiPriority="49"/>
+    <w:lsdException w:name="List Table 5 Dark" w:uiPriority="50"/>
+    <w:lsdException w:name="List Table 6 Colorful" w:uiPriority="51"/>
+    <w:lsdException w:name="List Table 7 Colorful" w:uiPriority="52"/>
+    <w:lsdException w:name="List Table 1 Light Accent 1" w:uiPriority="46"/>
+    <w:lsdException w:name="List Table 2 Accent 1" w:uiPriority="47"/>
+    <w:lsdException w:name="List Table 3 Accent 1" w:uiPriority="48"/>
+    <w:lsdException w:name="List Table 4 Accent 1" w:uiPriority="49"/>
+    <w:lsdException w:name="List Table 5 Dark Accent 1" w:uiPriority="50"/>
+    <w:lsdException w:name="List Table 6 Colorful Accent 1" w:uiPriority="51"/>
+    <w:lsdException w:name="List Table 7 Colorful Accent 1" w:uiPriority="52"/>
+    <w:lsdException w:name="List Table 1 Light Accent 2" w:uiPriority="46"/>
+    <w:lsdException w:name="List Table 2 Accent 2" w:uiPriority="47"/>
+    <w:lsdException w:name="List Table 3 Accent 2" w:uiPriority="48"/>
+    <w:lsdException w:name="List Table 4 Accent 2" w:uiPriority="49"/>
+    <w:lsdException w:name="List Table 5 Dark Accent 2" w:uiPriority="50"/>
+    <w:lsdException w:name="List Table 6 Colorful Accent 2" w:uiPriority="51"/>
+    <w:lsdException w:name="List Table 7 Colorful Accent 2" w:uiPriority="52"/>
+    <w:lsdException w:name="List Table 1 Light Accent 3" w:uiPriority="46"/>
+    <w:lsdException w:name="List Table 2 Accent 3" w:uiPriority="47"/>
+    <w:lsdException w:name="List Table 3 Accent 3" w:uiPriority="48"/>
+    <w:lsdException w:name="List Table 4 Accent 3" w:uiPriority="49"/>
+    <w:lsdException w:name="List Table 5 Dark Accent 3" w:uiPriority="50"/>
+    <w:lsdException w:name="List Table 6 Colorful Accent 3" w:uiPriority="51"/>
+    <w:lsdException w:name="List Table 7 Colorful Accent 3" w:uiPriority="52"/>
+    <w:lsdException w:name="List Table 1 Light Accent 4" w:uiPriority="46"/>
+    <w:lsdException w:name="List Table 2 Accent 4" w:uiPriority="47"/>
+    <w:lsdException w:name="List Table 3 Accent 4" w:uiPriority="48"/>
+    <w:lsdException w:name="List Table 4 Accent 4" w:uiPriority="49"/>
+    <w:lsdException w:name="List Table 5 Dark Accent 4" w:uiPriority="50"/>
+    <w:lsdException w:name="List Table 6 Colorful Accent 4" w:uiPriority="51"/>
+    <w:lsdException w:name="List Table 7 Colorful Accent 4" w:uiPriority="52"/>
+    <w:lsdException w:name="List Table 1 Light Accent 5" w:uiPriority="46"/>
+    <w:lsdException w:name="List Table 2 Accent 5" w:uiPriority="47"/>
+    <w:lsdException w:name="List Table 3 Accent 5" w:uiPriority="48"/>
+    <w:lsdException w:name="List Table 4 Accent 5" w:uiPriority="49"/>
+    <w:lsdException w:name="List Table 5 Dark Accent 5" w:uiPriority="50"/>
+    <w:lsdException w:name="List Table 6 Colorful Accent 5" w:uiPriority="51"/>
+    <w:lsdException w:name="List Table 7 Colorful Accent 5" w:uiPriority="52"/>
+    <w:lsdException w:name="List Table 1 Light Accent 6" w:uiPriority="46"/>
+    <w:lsdException w:name="List Table 2 Accent 6" w:uiPriority="47"/>
+    <w:lsdException w:name="List Table 3 Accent 6" w:uiPriority="48"/>
+    <w:lsdException w:name="List Table 4 Accent 6" w:uiPriority="49"/>
+    <w:lsdException w:name="List Table 5 Dark Accent 6" w:uiPriority="50"/>
+    <w:lsdException w:name="List Table 6 Colorful Accent 6" w:uiPriority="51"/>
+    <w:lsdException w:name="List Table 7 Colorful Accent 6" w:uiPriority="52"/>
+    <w:lsdException w:name="Mention" w:semiHidden="1" w:uiPriority="99" w:unhideWhenUsed="1"/>
+    <w:lsdException w:name="Smart Hyperlink" w:semiHidden="1" w:uiPriority="99" w:unhideWhenUsed="1"/>
+    <w:lsdException w:name="Hashtag" w:semiHidden="1" w:uiPriority="99" w:unhideWhenUsed="1"/>
+    <w:lsdException w:name="Unresolved Mention" w:semiHidden="1" w:uiPriority="99" w:unhideWhenUsed="1"/>
   </w:latentStyles>
   <w:style w:type="paragraph" w:default="1" w:styleId="Normal">
     <w:name w:val="Normal"/>
@@ -4372,28 +4466,13 @@
   <a:extraClrSchemeLst/>
   <a:extLst>
     <a:ext uri="{05A4C25C-085E-4340-85A3-A5531E510DB2}">
-      <thm15:themeFamily xmlns:thm15="http://schemas.microsoft.com/office/thememl/2012/main" xmlns="" name="Office Theme" id="{62F939B6-93AF-4DB8-9C6B-D6C7DFDC589F}" vid="{4A3C46E8-61CC-4603-A589-7422A47A8E4A}"/>
+      <thm15:themeFamily xmlns:thm15="http://schemas.microsoft.com/office/thememl/2012/main" name="Office Theme" id="{62F939B6-93AF-4DB8-9C6B-D6C7DFDC589F}" vid="{4A3C46E8-61CC-4603-A589-7422A47A8E4A}"/>
     </a:ext>
   </a:extLst>
 </a:theme>
 </file>
 
 <file path=customXml/item1.xml><?xml version="1.0" encoding="utf-8"?>
-<?mso-contentType ?>
-<FormTemplates xmlns="http://schemas.microsoft.com/sharepoint/v3/contenttype/forms">
-  <Display>DocumentLibraryForm</Display>
-  <Edit>DocumentLibraryForm</Edit>
-  <New>DocumentLibraryForm</New>
-</FormTemplates>
-</file>
-
-<file path=customXml/item2.xml><?xml version="1.0" encoding="utf-8"?>
-<p:properties xmlns:p="http://schemas.microsoft.com/office/2006/metadata/properties" xmlns:xsi="http://www.w3.org/2001/XMLSchema-instance" xmlns:pc="http://schemas.microsoft.com/office/infopath/2007/PartnerControls">
-  <documentManagement/>
-</p:properties>
-</file>
-
-<file path=customXml/item3.xml><?xml version="1.0" encoding="utf-8"?>
 <ct:contentTypeSchema xmlns:ct="http://schemas.microsoft.com/office/2006/metadata/contentType" xmlns:ma="http://schemas.microsoft.com/office/2006/metadata/properties/metaAttributes" ct:_="" ma:_="" ma:contentTypeName="Document" ma:contentTypeID="0x010100A3CCD9E8399FB843B2FFCBDD105A2F31" ma:contentTypeVersion="4" ma:contentTypeDescription="Create a new document." ma:contentTypeScope="" ma:versionID="22d5f5fd2c6e31ab55d13b897e973f5c">
   <xsd:schema xmlns:xsd="http://www.w3.org/2001/XMLSchema" xmlns:xs="http://www.w3.org/2001/XMLSchema" xmlns:p="http://schemas.microsoft.com/office/2006/metadata/properties" xmlns:ns2="3f37ac6c-3c02-47b7-be39-29a4d2c95bd7" targetNamespace="http://schemas.microsoft.com/office/2006/metadata/properties" ma:root="true" ma:fieldsID="6df853e0e254a294cf631003c4b4d9f6" ns2:_="">
     <xsd:import namespace="3f37ac6c-3c02-47b7-be39-29a4d2c95bd7"/>
@@ -4555,24 +4634,22 @@
 </ct:contentTypeSchema>
 </file>
 
-<file path=customXml/itemProps1.xml><?xml version="1.0" encoding="utf-8"?>
-<ds:datastoreItem xmlns:ds="http://schemas.openxmlformats.org/officeDocument/2006/customXml" ds:itemID="{02550BB4-6083-4259-B667-7127A96DF796}">
-  <ds:schemaRefs>
-    <ds:schemaRef ds:uri="http://schemas.microsoft.com/sharepoint/v3/contenttype/forms"/>
-  </ds:schemaRefs>
-</ds:datastoreItem>
+<file path=customXml/item2.xml><?xml version="1.0" encoding="utf-8"?>
+<p:properties xmlns:p="http://schemas.microsoft.com/office/2006/metadata/properties" xmlns:xsi="http://www.w3.org/2001/XMLSchema-instance" xmlns:pc="http://schemas.microsoft.com/office/infopath/2007/PartnerControls">
+  <documentManagement/>
+</p:properties>
 </file>
 
-<file path=customXml/itemProps2.xml><?xml version="1.0" encoding="utf-8"?>
-<ds:datastoreItem xmlns:ds="http://schemas.openxmlformats.org/officeDocument/2006/customXml" ds:itemID="{25604D45-6C5C-48B9-B58C-33F14B16A76E}">
-  <ds:schemaRefs>
-    <ds:schemaRef ds:uri="http://schemas.microsoft.com/office/2006/metadata/properties"/>
-    <ds:schemaRef ds:uri="http://schemas.microsoft.com/office/infopath/2007/PartnerControls"/>
-  </ds:schemaRefs>
-</ds:datastoreItem>
+<file path=customXml/item3.xml><?xml version="1.0" encoding="utf-8"?>
+<?mso-contentType ?>
+<FormTemplates xmlns="http://schemas.microsoft.com/sharepoint/v3/contenttype/forms">
+  <Display>DocumentLibraryForm</Display>
+  <Edit>DocumentLibraryForm</Edit>
+  <New>DocumentLibraryForm</New>
+</FormTemplates>
 </file>
 
-<file path=customXml/itemProps3.xml><?xml version="1.0" encoding="utf-8"?>
+<file path=customXml/itemProps1.xml><?xml version="1.0" encoding="utf-8"?>
 <ds:datastoreItem xmlns:ds="http://schemas.openxmlformats.org/officeDocument/2006/customXml" ds:itemID="{2A4670D9-73D9-4C04-BF48-8C9B93B63B10}">
   <ds:schemaRefs>
     <ds:schemaRef ds:uri="http://schemas.microsoft.com/office/2006/metadata/contentType"/>
@@ -4588,4 +4665,21 @@
     <ds:schemaRef ds:uri="http://schemas.microsoft.com/internal/obd"/>
   </ds:schemaRefs>
 </ds:datastoreItem>
+</file>
+
+<file path=customXml/itemProps2.xml><?xml version="1.0" encoding="utf-8"?>
+<ds:datastoreItem xmlns:ds="http://schemas.openxmlformats.org/officeDocument/2006/customXml" ds:itemID="{25604D45-6C5C-48B9-B58C-33F14B16A76E}">
+  <ds:schemaRefs>
+    <ds:schemaRef ds:uri="http://schemas.microsoft.com/office/2006/metadata/properties"/>
+    <ds:schemaRef ds:uri="http://schemas.microsoft.com/office/infopath/2007/PartnerControls"/>
+  </ds:schemaRefs>
+</ds:datastoreItem>
+</file>
+
+<file path=customXml/itemProps3.xml><?xml version="1.0" encoding="utf-8"?>
+<ds:datastoreItem xmlns:ds="http://schemas.openxmlformats.org/officeDocument/2006/customXml" ds:itemID="{02550BB4-6083-4259-B667-7127A96DF796}">
+  <ds:schemaRefs>
+    <ds:schemaRef ds:uri="http://schemas.microsoft.com/sharepoint/v3/contenttype/forms"/>
+  </ds:schemaRefs>
+</ds:datastoreItem>
 </file>
</xml_diff>